<commit_message>
:books:docs: update relatório semanal
</commit_message>
<xml_diff>
--- a/docs/Relatorios/relatorioSemanal.docx
+++ b/docs/Relatorios/relatorioSemanal.docx
@@ -9,18 +9,23 @@
       <w:r>
         <w:t>Relatório 29/09 – 03/10</w:t>
       </w:r>
+      <w:r>
+        <w:t xml:space="preserve"> (Semana Projeto)</w:t>
+      </w:r>
     </w:p>
     <w:p/>
     <w:p>
       <w:pPr>
         <w:pStyle w:val="Subttulo"/>
         <w:rPr>
-          <w:sz w:val="36"/>
-        </w:rPr>
-      </w:pPr>
-      <w:r>
-        <w:rPr>
-          <w:sz w:val="36"/>
+          <w:rFonts w:cs="Arial"/>
+          <w:szCs w:val="40"/>
+        </w:rPr>
+      </w:pPr>
+      <w:r>
+        <w:rPr>
+          <w:rFonts w:cs="Arial"/>
+          <w:szCs w:val="40"/>
         </w:rPr>
         <w:t>29/09 – 01/10</w:t>
       </w:r>
@@ -28,50 +33,78 @@
     <w:p>
       <w:pPr>
         <w:pStyle w:val="NormalWeb"/>
-        <w:rPr>
-          <w:rFonts w:ascii="Arial" w:hAnsi="Arial" w:cs="Arial"/>
-        </w:rPr>
-      </w:pPr>
-      <w:r>
-        <w:rPr>
-          <w:rStyle w:val="Forte"/>
-          <w:rFonts w:ascii="Arial" w:hAnsi="Arial" w:cs="Arial"/>
+        <w:spacing w:line="360" w:lineRule="auto"/>
+        <w:rPr>
+          <w:rFonts w:ascii="Arial" w:hAnsi="Arial" w:cs="Arial"/>
+          <w:sz w:val="28"/>
+          <w:szCs w:val="28"/>
+        </w:rPr>
+      </w:pPr>
+      <w:r>
+        <w:rPr>
+          <w:rFonts w:ascii="Arial" w:hAnsi="Arial" w:cs="Arial"/>
+          <w:b/>
+          <w:bCs/>
+          <w:sz w:val="28"/>
+          <w:szCs w:val="28"/>
         </w:rPr>
         <w:t xml:space="preserve">Criação e organização do </w:t>
       </w:r>
       <w:proofErr w:type="spellStart"/>
       <w:r>
         <w:rPr>
-          <w:rStyle w:val="Forte"/>
-          <w:rFonts w:ascii="Arial" w:hAnsi="Arial" w:cs="Arial"/>
+          <w:rFonts w:ascii="Arial" w:hAnsi="Arial" w:cs="Arial"/>
+          <w:b/>
+          <w:bCs/>
+          <w:sz w:val="28"/>
+          <w:szCs w:val="28"/>
         </w:rPr>
         <w:t>Kanban</w:t>
       </w:r>
       <w:proofErr w:type="spellEnd"/>
       <w:r>
         <w:rPr>
-          <w:rStyle w:val="Forte"/>
-          <w:rFonts w:ascii="Arial" w:hAnsi="Arial" w:cs="Arial"/>
+          <w:rFonts w:ascii="Arial" w:hAnsi="Arial" w:cs="Arial"/>
+          <w:b/>
+          <w:bCs/>
+          <w:sz w:val="28"/>
+          <w:szCs w:val="28"/>
         </w:rPr>
         <w:t xml:space="preserve"> no GitHub (“Quadro de Tarefas”)</w:t>
       </w:r>
       <w:r>
         <w:rPr>
           <w:rFonts w:ascii="Arial" w:hAnsi="Arial" w:cs="Arial"/>
+          <w:sz w:val="28"/>
+          <w:szCs w:val="28"/>
         </w:rPr>
         <w:t>: estruturamos um ambiente visual para acompanhar o andamento do projeto, facilitando a gestão e o entendimento das etapas.</w:t>
       </w:r>
-      <w:r>
-        <w:rPr>
-          <w:rFonts w:ascii="Arial" w:hAnsi="Arial" w:cs="Arial"/>
-        </w:rPr>
-        <w:br/>
+    </w:p>
+    <w:p>
+      <w:pPr>
+        <w:pStyle w:val="NormalWeb"/>
+        <w:spacing w:line="360" w:lineRule="auto"/>
+        <w:rPr>
+          <w:rFonts w:ascii="Arial" w:hAnsi="Arial" w:cs="Arial"/>
+          <w:sz w:val="28"/>
+          <w:szCs w:val="28"/>
+        </w:rPr>
+      </w:pPr>
+      <w:r>
+        <w:rPr>
+          <w:rFonts w:ascii="Arial" w:hAnsi="Arial" w:cs="Arial"/>
+          <w:sz w:val="28"/>
+          <w:szCs w:val="28"/>
+        </w:rPr>
         <w:t xml:space="preserve">No </w:t>
       </w:r>
       <w:proofErr w:type="spellStart"/>
       <w:r>
         <w:rPr>
           <w:rFonts w:ascii="Arial" w:hAnsi="Arial" w:cs="Arial"/>
+          <w:sz w:val="28"/>
+          <w:szCs w:val="28"/>
         </w:rPr>
         <w:t>Kanban</w:t>
       </w:r>
@@ -79,45 +112,62 @@
       <w:r>
         <w:rPr>
           <w:rFonts w:ascii="Arial" w:hAnsi="Arial" w:cs="Arial"/>
+          <w:sz w:val="28"/>
+          <w:szCs w:val="28"/>
         </w:rPr>
         <w:t xml:space="preserve">, realizamos o </w:t>
       </w:r>
       <w:r>
         <w:rPr>
-          <w:rStyle w:val="Forte"/>
-          <w:rFonts w:ascii="Arial" w:hAnsi="Arial" w:cs="Arial"/>
+          <w:rFonts w:ascii="Arial" w:hAnsi="Arial" w:cs="Arial"/>
+          <w:b/>
+          <w:bCs/>
+          <w:sz w:val="28"/>
+          <w:szCs w:val="28"/>
         </w:rPr>
         <w:t>planejamento das sprints</w:t>
       </w:r>
       <w:r>
         <w:rPr>
           <w:rFonts w:ascii="Arial" w:hAnsi="Arial" w:cs="Arial"/>
+          <w:sz w:val="28"/>
+          <w:szCs w:val="28"/>
         </w:rPr>
         <w:t xml:space="preserve"> (períodos curtos de desenvolvimento), detalhamos as </w:t>
       </w:r>
       <w:r>
         <w:rPr>
-          <w:rStyle w:val="Forte"/>
-          <w:rFonts w:ascii="Arial" w:hAnsi="Arial" w:cs="Arial"/>
+          <w:rFonts w:ascii="Arial" w:hAnsi="Arial" w:cs="Arial"/>
+          <w:b/>
+          <w:bCs/>
+          <w:sz w:val="28"/>
+          <w:szCs w:val="28"/>
         </w:rPr>
         <w:t>tarefas</w:t>
       </w:r>
       <w:r>
         <w:rPr>
           <w:rFonts w:ascii="Arial" w:hAnsi="Arial" w:cs="Arial"/>
+          <w:sz w:val="28"/>
+          <w:szCs w:val="28"/>
         </w:rPr>
         <w:t xml:space="preserve"> e definimos suas </w:t>
       </w:r>
       <w:r>
         <w:rPr>
-          <w:rStyle w:val="Forte"/>
-          <w:rFonts w:ascii="Arial" w:hAnsi="Arial" w:cs="Arial"/>
+          <w:rFonts w:ascii="Arial" w:hAnsi="Arial" w:cs="Arial"/>
+          <w:b/>
+          <w:bCs/>
+          <w:sz w:val="28"/>
+          <w:szCs w:val="28"/>
         </w:rPr>
         <w:t>prioridades</w:t>
       </w:r>
       <w:r>
         <w:rPr>
           <w:rFonts w:ascii="Arial" w:hAnsi="Arial" w:cs="Arial"/>
+          <w:sz w:val="28"/>
+          <w:szCs w:val="28"/>
         </w:rPr>
         <w:t xml:space="preserve"> por meio de </w:t>
       </w:r>
@@ -125,6 +175,8 @@
       <w:r>
         <w:rPr>
           <w:rFonts w:ascii="Arial" w:hAnsi="Arial" w:cs="Arial"/>
+          <w:sz w:val="28"/>
+          <w:szCs w:val="28"/>
         </w:rPr>
         <w:t>labels</w:t>
       </w:r>
@@ -132,6 +184,8 @@
       <w:r>
         <w:rPr>
           <w:rFonts w:ascii="Arial" w:hAnsi="Arial" w:cs="Arial"/>
+          <w:sz w:val="28"/>
+          <w:szCs w:val="28"/>
         </w:rPr>
         <w:t xml:space="preserve"> (etiquetas que classificam e organizam cada item).</w:t>
       </w:r>
@@ -139,13 +193,18 @@
     <w:p>
       <w:pPr>
         <w:pStyle w:val="NormalWeb"/>
-        <w:rPr>
-          <w:rFonts w:ascii="Arial" w:hAnsi="Arial" w:cs="Arial"/>
-        </w:rPr>
-      </w:pPr>
-      <w:r>
-        <w:rPr>
-          <w:rFonts w:ascii="Arial" w:hAnsi="Arial" w:cs="Arial"/>
+        <w:spacing w:line="360" w:lineRule="auto"/>
+        <w:rPr>
+          <w:rFonts w:ascii="Arial" w:hAnsi="Arial" w:cs="Arial"/>
+          <w:sz w:val="28"/>
+          <w:szCs w:val="28"/>
+        </w:rPr>
+      </w:pPr>
+      <w:r>
+        <w:rPr>
+          <w:rFonts w:ascii="Arial" w:hAnsi="Arial" w:cs="Arial"/>
+          <w:sz w:val="28"/>
+          <w:szCs w:val="28"/>
         </w:rPr>
         <w:t>Esse processo começa com o registro de todas as informações principais (“o grosso”), que depois são refinadas e ajustadas até ficarem claras e objetivas. Assim, cada tarefa fica bem definida, permitindo que a equipe consiga trabalhar de forma organizada, produtiva e colaborativa.</w:t>
       </w:r>
@@ -154,23 +213,242 @@
       <w:pPr>
         <w:pStyle w:val="Subttulo"/>
         <w:rPr>
+          <w:rFonts w:cs="Arial"/>
+          <w:szCs w:val="40"/>
+        </w:rPr>
+      </w:pPr>
+      <w:r>
+        <w:rPr>
+          <w:rFonts w:cs="Arial"/>
+          <w:szCs w:val="40"/>
+        </w:rPr>
+        <w:t>Atividades dos integrantes:</w:t>
+      </w:r>
+    </w:p>
+    <w:p>
+      <w:pPr>
+        <w:pStyle w:val="SemEspaamento"/>
+        <w:numPr>
+          <w:ilvl w:val="0"/>
+          <w:numId w:val="6"/>
+        </w:numPr>
+      </w:pPr>
+      <w:r>
+        <w:t>Todos os integrantes do grupo participaram, da organização do quadro e planejamento</w:t>
+      </w:r>
+    </w:p>
+    <w:p>
+      <w:r>
+        <w:br w:type="page"/>
+      </w:r>
+    </w:p>
+    <w:p>
+      <w:pPr>
+        <w:pStyle w:val="SemEspaamento"/>
+        <w:ind w:left="720"/>
+      </w:pPr>
+    </w:p>
+    <w:p>
+      <w:pPr>
+        <w:pStyle w:val="Subttulo"/>
+        <w:rPr>
+          <w:rFonts w:cs="Arial"/>
+          <w:szCs w:val="40"/>
+        </w:rPr>
+      </w:pPr>
+      <w:r>
+        <w:rPr>
+          <w:rFonts w:cs="Arial"/>
+          <w:szCs w:val="40"/>
+        </w:rPr>
+        <w:t>Progresso do projeto:</w:t>
+      </w:r>
+    </w:p>
+    <w:p>
+      <w:pPr>
+        <w:pStyle w:val="NormalWeb"/>
+        <w:numPr>
+          <w:ilvl w:val="0"/>
+          <w:numId w:val="3"/>
+        </w:numPr>
+        <w:rPr>
+          <w:rFonts w:ascii="Arial" w:hAnsi="Arial" w:cs="Arial"/>
+          <w:sz w:val="28"/>
+          <w:szCs w:val="28"/>
+        </w:rPr>
+      </w:pPr>
+      <w:r>
+        <w:rPr>
+          <w:rFonts w:ascii="Arial" w:hAnsi="Arial" w:cs="Arial"/>
+          <w:sz w:val="28"/>
+          <w:szCs w:val="28"/>
+        </w:rPr>
+        <w:t>Engenharia de Software: 20%.</w:t>
+      </w:r>
+    </w:p>
+    <w:p>
+      <w:pPr>
+        <w:pStyle w:val="NormalWeb"/>
+        <w:numPr>
+          <w:ilvl w:val="0"/>
+          <w:numId w:val="3"/>
+        </w:numPr>
+        <w:rPr>
+          <w:rFonts w:ascii="Arial" w:hAnsi="Arial" w:cs="Arial"/>
+          <w:sz w:val="28"/>
+          <w:szCs w:val="28"/>
+        </w:rPr>
+      </w:pPr>
+      <w:proofErr w:type="spellStart"/>
+      <w:r>
+        <w:rPr>
+          <w:rFonts w:ascii="Arial" w:hAnsi="Arial" w:cs="Arial"/>
+          <w:sz w:val="28"/>
+          <w:szCs w:val="28"/>
+        </w:rPr>
+        <w:t>BackEnd</w:t>
+      </w:r>
+      <w:proofErr w:type="spellEnd"/>
+      <w:r>
+        <w:rPr>
+          <w:rFonts w:ascii="Arial" w:hAnsi="Arial" w:cs="Arial"/>
+          <w:sz w:val="28"/>
+          <w:szCs w:val="28"/>
+        </w:rPr>
+        <w:t>: 0%.</w:t>
+      </w:r>
+    </w:p>
+    <w:p>
+      <w:pPr>
+        <w:pStyle w:val="NormalWeb"/>
+        <w:numPr>
+          <w:ilvl w:val="0"/>
+          <w:numId w:val="3"/>
+        </w:numPr>
+        <w:rPr>
+          <w:rFonts w:ascii="Arial" w:hAnsi="Arial" w:cs="Arial"/>
+          <w:sz w:val="28"/>
+          <w:szCs w:val="28"/>
+        </w:rPr>
+      </w:pPr>
+      <w:proofErr w:type="spellStart"/>
+      <w:r>
+        <w:rPr>
+          <w:rFonts w:ascii="Arial" w:hAnsi="Arial" w:cs="Arial"/>
+          <w:sz w:val="28"/>
+          <w:szCs w:val="28"/>
+        </w:rPr>
+        <w:t>FrontEnd</w:t>
+      </w:r>
+      <w:proofErr w:type="spellEnd"/>
+      <w:r>
+        <w:rPr>
+          <w:rFonts w:ascii="Arial" w:hAnsi="Arial" w:cs="Arial"/>
+          <w:sz w:val="28"/>
+          <w:szCs w:val="28"/>
+        </w:rPr>
+        <w:t>: 0%.</w:t>
+      </w:r>
+    </w:p>
+    <w:p>
+      <w:pPr>
+        <w:pStyle w:val="NormalWeb"/>
+        <w:numPr>
+          <w:ilvl w:val="0"/>
+          <w:numId w:val="3"/>
+        </w:numPr>
+        <w:rPr>
+          <w:rFonts w:ascii="Arial" w:hAnsi="Arial" w:cs="Arial"/>
+          <w:sz w:val="28"/>
+          <w:szCs w:val="28"/>
+        </w:rPr>
+      </w:pPr>
+      <w:r>
+        <w:rPr>
+          <w:rFonts w:ascii="Arial" w:hAnsi="Arial" w:cs="Arial"/>
+          <w:sz w:val="28"/>
+          <w:szCs w:val="28"/>
+        </w:rPr>
+        <w:t>IA: 0%.</w:t>
+      </w:r>
+    </w:p>
+    <w:p>
+      <w:pPr>
+        <w:pStyle w:val="NormalWeb"/>
+        <w:rPr>
+          <w:rFonts w:asciiTheme="minorHAnsi" w:eastAsiaTheme="minorEastAsia" w:hAnsiTheme="minorHAnsi" w:cstheme="minorBidi"/>
+          <w:color w:val="5A5A5A" w:themeColor="text1" w:themeTint="A5"/>
+          <w:spacing w:val="15"/>
           <w:sz w:val="32"/>
           <w:szCs w:val="32"/>
-        </w:rPr>
-      </w:pPr>
-      <w:r>
-        <w:rPr>
-          <w:sz w:val="32"/>
-          <w:szCs w:val="32"/>
-        </w:rPr>
-        <w:t>Atividades dos integrantes</w:t>
-      </w:r>
-      <w:r>
-        <w:rPr>
-          <w:sz w:val="32"/>
-          <w:szCs w:val="32"/>
-        </w:rPr>
-        <w:t>:</w:t>
+          <w:lang w:eastAsia="en-US"/>
+        </w:rPr>
+      </w:pPr>
+    </w:p>
+    <w:p>
+      <w:pPr>
+        <w:pStyle w:val="Subttulo"/>
+        <w:rPr>
+          <w:rFonts w:cs="Arial"/>
+          <w:szCs w:val="40"/>
+        </w:rPr>
+      </w:pPr>
+      <w:r>
+        <w:rPr>
+          <w:rFonts w:cs="Arial"/>
+          <w:szCs w:val="40"/>
+        </w:rPr>
+        <w:t>02/10 – 03/10</w:t>
+      </w:r>
+    </w:p>
+    <w:p>
+      <w:r>
+        <w:t>Elaboração de Relatório de Tarefas e Diagrama de Classes: produzimos um relatório detalhado das atividades realizadas, permitindo acompanhar o progresso do projeto de forma clara e organizada.</w:t>
+      </w:r>
+    </w:p>
+    <w:p>
+      <w:r>
+        <w:t xml:space="preserve">Além disso, desenvolvemos o Diagrama de Classes utilizando </w:t>
+      </w:r>
+      <w:proofErr w:type="spellStart"/>
+      <w:r>
+        <w:t>Mermaid</w:t>
+      </w:r>
+      <w:proofErr w:type="spellEnd"/>
+      <w:r>
+        <w:t xml:space="preserve"> em </w:t>
+      </w:r>
+      <w:r>
+        <w:t xml:space="preserve">um arquivo </w:t>
+      </w:r>
+      <w:proofErr w:type="spellStart"/>
+      <w:r>
+        <w:t>Markdown</w:t>
+      </w:r>
+      <w:proofErr w:type="spellEnd"/>
+      <w:r>
+        <w:t>, o que possibilita uma representação visual simples, padronizada e facilmente integrada à documentação do projeto.</w:t>
+      </w:r>
+    </w:p>
+    <w:p>
+      <w:r>
+        <w:t>Esse material contribui tanto para a equipe técnica, que precisa de precisão nos relacionamentos entre classes, quanto para não programadores, que conseguem visualizar a estrutura do sistema de maneira intuitiva.</w:t>
+      </w:r>
+    </w:p>
+    <w:p>
+      <w:pPr>
+        <w:pStyle w:val="Subttulo"/>
+        <w:rPr>
+          <w:rFonts w:cs="Arial"/>
+          <w:szCs w:val="40"/>
+        </w:rPr>
+      </w:pPr>
+      <w:r>
+        <w:rPr>
+          <w:rFonts w:cs="Arial"/>
+          <w:szCs w:val="40"/>
+        </w:rPr>
+        <w:t>Atividades dos integrantes:</w:t>
       </w:r>
     </w:p>
     <w:p>
@@ -182,187 +460,43 @@
         </w:numPr>
         <w:rPr>
           <w:rFonts w:ascii="Arial" w:hAnsi="Arial" w:cs="Arial"/>
-        </w:rPr>
-      </w:pPr>
-      <w:r>
-        <w:rPr>
-          <w:rFonts w:ascii="Arial" w:hAnsi="Arial" w:cs="Arial"/>
-        </w:rPr>
-        <w:t>Todos os integrantes do grupo participaram, da organização do quadro e planejamento</w:t>
-      </w:r>
-    </w:p>
-    <w:p>
-      <w:pPr>
-        <w:pStyle w:val="NormalWeb"/>
-        <w:rPr>
-          <w:rFonts w:ascii="Arial" w:hAnsi="Arial" w:cs="Arial"/>
-        </w:rPr>
-      </w:pPr>
-    </w:p>
-    <w:p>
-      <w:pPr>
-        <w:pStyle w:val="Subttulo"/>
-        <w:rPr>
-          <w:sz w:val="36"/>
-        </w:rPr>
-      </w:pPr>
-      <w:r>
-        <w:rPr>
-          <w:sz w:val="36"/>
-        </w:rPr>
-        <w:t>02</w:t>
-      </w:r>
-      <w:r>
-        <w:rPr>
-          <w:sz w:val="36"/>
-        </w:rPr>
-        <w:t>/</w:t>
-      </w:r>
-      <w:r>
-        <w:rPr>
-          <w:sz w:val="36"/>
-        </w:rPr>
-        <w:t>10</w:t>
-      </w:r>
-      <w:r>
-        <w:rPr>
-          <w:sz w:val="36"/>
-        </w:rPr>
-        <w:t xml:space="preserve"> – </w:t>
-      </w:r>
-      <w:r>
-        <w:rPr>
-          <w:sz w:val="36"/>
-        </w:rPr>
-        <w:t>03</w:t>
-      </w:r>
-      <w:r>
-        <w:rPr>
-          <w:sz w:val="36"/>
-        </w:rPr>
-        <w:t>/10</w:t>
-      </w:r>
-    </w:p>
-    <w:p>
-      <w:pPr>
-        <w:pStyle w:val="NormalWeb"/>
-        <w:rPr>
-          <w:rFonts w:ascii="Arial" w:hAnsi="Arial" w:cs="Arial"/>
-        </w:rPr>
-      </w:pPr>
-      <w:r>
-        <w:rPr>
-          <w:rStyle w:val="Forte"/>
-          <w:rFonts w:ascii="Arial" w:hAnsi="Arial" w:cs="Arial"/>
-        </w:rPr>
-        <w:t>Elaboração de Relatório de Tarefas e Diagrama de Classes</w:t>
-      </w:r>
-      <w:r>
-        <w:rPr>
-          <w:rFonts w:ascii="Arial" w:hAnsi="Arial" w:cs="Arial"/>
-        </w:rPr>
-        <w:t xml:space="preserve">: produzimos um </w:t>
-      </w:r>
-      <w:r>
-        <w:rPr>
-          <w:rStyle w:val="Forte"/>
-          <w:rFonts w:ascii="Arial" w:hAnsi="Arial" w:cs="Arial"/>
-        </w:rPr>
-        <w:t>relatório detalhado das atividades realizadas</w:t>
-      </w:r>
-      <w:r>
-        <w:rPr>
-          <w:rFonts w:ascii="Arial" w:hAnsi="Arial" w:cs="Arial"/>
-        </w:rPr>
-        <w:t>, permitindo acompanhar o progresso do projeto de forma clara e organizada.</w:t>
-      </w:r>
-      <w:r>
-        <w:rPr>
-          <w:rFonts w:ascii="Arial" w:hAnsi="Arial" w:cs="Arial"/>
-        </w:rPr>
-        <w:br/>
-        <w:t xml:space="preserve">Além disso, desenvolvemos o </w:t>
-      </w:r>
-      <w:r>
-        <w:rPr>
-          <w:rStyle w:val="Forte"/>
-          <w:rFonts w:ascii="Arial" w:hAnsi="Arial" w:cs="Arial"/>
-        </w:rPr>
-        <w:t>Diagrama de Classes</w:t>
-      </w:r>
-      <w:r>
-        <w:rPr>
-          <w:rFonts w:ascii="Arial" w:hAnsi="Arial" w:cs="Arial"/>
-        </w:rPr>
-        <w:t xml:space="preserve"> utilizando </w:t>
+          <w:sz w:val="28"/>
+          <w:szCs w:val="28"/>
+        </w:rPr>
+      </w:pPr>
+      <w:r>
+        <w:rPr>
+          <w:rFonts w:ascii="Arial" w:hAnsi="Arial" w:cs="Arial"/>
+          <w:sz w:val="28"/>
+          <w:szCs w:val="28"/>
+        </w:rPr>
+        <w:t xml:space="preserve">Felipe </w:t>
       </w:r>
       <w:proofErr w:type="spellStart"/>
       <w:r>
         <w:rPr>
-          <w:rStyle w:val="Forte"/>
-          <w:rFonts w:ascii="Arial" w:hAnsi="Arial" w:cs="Arial"/>
-        </w:rPr>
-        <w:t>Mermaid</w:t>
+          <w:rFonts w:ascii="Arial" w:hAnsi="Arial" w:cs="Arial"/>
+          <w:sz w:val="28"/>
+          <w:szCs w:val="28"/>
+        </w:rPr>
+        <w:t>Cutiur</w:t>
       </w:r>
       <w:proofErr w:type="spellEnd"/>
       <w:r>
         <w:rPr>
-          <w:rStyle w:val="Forte"/>
-          <w:rFonts w:ascii="Arial" w:hAnsi="Arial" w:cs="Arial"/>
-        </w:rPr>
-        <w:t xml:space="preserve"> em </w:t>
-      </w:r>
-      <w:proofErr w:type="spellStart"/>
-      <w:r>
-        <w:rPr>
-          <w:rStyle w:val="Forte"/>
-          <w:rFonts w:ascii="Arial" w:hAnsi="Arial" w:cs="Arial"/>
-        </w:rPr>
-        <w:t>Markdown</w:t>
-      </w:r>
-      <w:proofErr w:type="spellEnd"/>
-      <w:r>
-        <w:rPr>
-          <w:rFonts w:ascii="Arial" w:hAnsi="Arial" w:cs="Arial"/>
-        </w:rPr>
-        <w:t>, o que possibilita uma representação visual simples, padronizada e facilmente integrada à documentação do projeto.</w:t>
-      </w:r>
-    </w:p>
-    <w:p>
-      <w:pPr>
-        <w:pStyle w:val="NormalWeb"/>
-        <w:rPr>
-          <w:rFonts w:ascii="Arial" w:hAnsi="Arial" w:cs="Arial"/>
-        </w:rPr>
-      </w:pPr>
-      <w:r>
-        <w:rPr>
-          <w:rFonts w:ascii="Arial" w:hAnsi="Arial" w:cs="Arial"/>
-        </w:rPr>
-        <w:t>Esse material contribui tanto para a equipe técnica, que precisa de precisão nos relacionamentos entre classes, quanto para não programadores, que conseguem visualizar a estrutura do sistema de maneira intuitiva.</w:t>
-      </w:r>
-    </w:p>
-    <w:p>
-      <w:pPr>
-        <w:pStyle w:val="Subttulo"/>
-        <w:rPr>
-          <w:sz w:val="32"/>
-          <w:szCs w:val="32"/>
-        </w:rPr>
-      </w:pPr>
-      <w:r>
-        <w:rPr>
-          <w:sz w:val="32"/>
-          <w:szCs w:val="32"/>
-        </w:rPr>
-        <w:t>Atividades dos integrantes</w:t>
-      </w:r>
-      <w:r>
-        <w:rPr>
-          <w:sz w:val="32"/>
-          <w:szCs w:val="32"/>
-        </w:rPr>
-        <w:t>:</w:t>
+          <w:rFonts w:ascii="Arial" w:hAnsi="Arial" w:cs="Arial"/>
+          <w:sz w:val="28"/>
+          <w:szCs w:val="28"/>
+        </w:rPr>
+        <w:t>, Relatório da semana</w:t>
+      </w:r>
+      <w:r>
+        <w:rPr>
+          <w:rFonts w:ascii="Arial" w:hAnsi="Arial" w:cs="Arial"/>
+          <w:sz w:val="28"/>
+          <w:szCs w:val="28"/>
+        </w:rPr>
+        <w:t>.</w:t>
       </w:r>
     </w:p>
     <w:p>
@@ -374,13 +508,41 @@
         </w:numPr>
         <w:rPr>
           <w:rFonts w:ascii="Arial" w:hAnsi="Arial" w:cs="Arial"/>
-        </w:rPr>
-      </w:pPr>
-      <w:r>
-        <w:rPr>
-          <w:rFonts w:ascii="Arial" w:hAnsi="Arial" w:cs="Arial"/>
-        </w:rPr>
-        <w:t>Felipe Cutiur, Relatório da semana</w:t>
+          <w:sz w:val="28"/>
+          <w:szCs w:val="28"/>
+        </w:rPr>
+      </w:pPr>
+      <w:r>
+        <w:rPr>
+          <w:rFonts w:ascii="Arial" w:hAnsi="Arial" w:cs="Arial"/>
+          <w:sz w:val="28"/>
+          <w:szCs w:val="28"/>
+        </w:rPr>
+        <w:t xml:space="preserve">Kelvim, </w:t>
+      </w:r>
+      <w:r>
+        <w:rPr>
+          <w:rFonts w:ascii="Arial" w:hAnsi="Arial" w:cs="Arial"/>
+          <w:sz w:val="28"/>
+          <w:szCs w:val="28"/>
+        </w:rPr>
+        <w:t>avaliou</w:t>
+      </w:r>
+      <w:r>
+        <w:rPr>
+          <w:rFonts w:ascii="Arial" w:hAnsi="Arial" w:cs="Arial"/>
+          <w:sz w:val="28"/>
+          <w:szCs w:val="28"/>
+        </w:rPr>
+        <w:t xml:space="preserve"> o Diagrama de Classes</w:t>
+      </w:r>
+      <w:r>
+        <w:rPr>
+          <w:rFonts w:ascii="Arial" w:hAnsi="Arial" w:cs="Arial"/>
+          <w:sz w:val="28"/>
+          <w:szCs w:val="28"/>
+        </w:rPr>
+        <w:t>.</w:t>
       </w:r>
     </w:p>
     <w:p>
@@ -392,25 +554,62 @@
         </w:numPr>
         <w:rPr>
           <w:rFonts w:ascii="Arial" w:hAnsi="Arial" w:cs="Arial"/>
-        </w:rPr>
-      </w:pPr>
-      <w:r>
-        <w:rPr>
-          <w:rFonts w:ascii="Arial" w:hAnsi="Arial" w:cs="Arial"/>
-        </w:rPr>
-        <w:t xml:space="preserve">Kelvim, </w:t>
-      </w:r>
-      <w:r>
-        <w:rPr>
-          <w:rFonts w:ascii="Arial" w:hAnsi="Arial" w:cs="Arial"/>
-        </w:rPr>
-        <w:t>avaliou</w:t>
-      </w:r>
-      <w:r>
-        <w:rPr>
-          <w:rFonts w:ascii="Arial" w:hAnsi="Arial" w:cs="Arial"/>
-        </w:rPr>
-        <w:t xml:space="preserve"> o Diagrama de Classes</w:t>
+          <w:sz w:val="28"/>
+          <w:szCs w:val="28"/>
+        </w:rPr>
+      </w:pPr>
+      <w:r>
+        <w:rPr>
+          <w:rFonts w:ascii="Arial" w:hAnsi="Arial" w:cs="Arial"/>
+          <w:sz w:val="28"/>
+          <w:szCs w:val="28"/>
+        </w:rPr>
+        <w:t>Ryan, Criou o Diagrama de Classes</w:t>
+      </w:r>
+      <w:r>
+        <w:rPr>
+          <w:rFonts w:ascii="Arial" w:hAnsi="Arial" w:cs="Arial"/>
+          <w:sz w:val="28"/>
+          <w:szCs w:val="28"/>
+        </w:rPr>
+        <w:t>.</w:t>
+      </w:r>
+    </w:p>
+    <w:p>
+      <w:pPr>
+        <w:rPr>
+          <w:rFonts w:eastAsia="Times New Roman"/>
+          <w:lang w:eastAsia="pt-BR"/>
+        </w:rPr>
+      </w:pPr>
+      <w:r>
+        <w:br w:type="page"/>
+      </w:r>
+    </w:p>
+    <w:p>
+      <w:pPr>
+        <w:pStyle w:val="NormalWeb"/>
+        <w:rPr>
+          <w:rFonts w:ascii="Arial" w:hAnsi="Arial" w:cs="Arial"/>
+          <w:sz w:val="28"/>
+          <w:szCs w:val="28"/>
+        </w:rPr>
+      </w:pPr>
+    </w:p>
+    <w:p>
+      <w:pPr>
+        <w:pStyle w:val="Subttulo"/>
+        <w:rPr>
+          <w:rFonts w:cs="Arial"/>
+          <w:szCs w:val="40"/>
+        </w:rPr>
+      </w:pPr>
+      <w:r>
+        <w:rPr>
+          <w:rFonts w:cs="Arial"/>
+          <w:szCs w:val="40"/>
+        </w:rPr>
+        <w:t>Progresso do projeto:</w:t>
       </w:r>
     </w:p>
     <w:p>
@@ -418,43 +617,182 @@
         <w:pStyle w:val="NormalWeb"/>
         <w:numPr>
           <w:ilvl w:val="0"/>
-          <w:numId w:val="1"/>
+          <w:numId w:val="3"/>
         </w:numPr>
         <w:rPr>
           <w:rFonts w:ascii="Arial" w:hAnsi="Arial" w:cs="Arial"/>
-        </w:rPr>
-      </w:pPr>
-      <w:r>
-        <w:rPr>
-          <w:rFonts w:ascii="Arial" w:hAnsi="Arial" w:cs="Arial"/>
-        </w:rPr>
-        <w:t>Ryan, Criou o Diagrama de Classes</w:t>
+          <w:sz w:val="28"/>
+          <w:szCs w:val="28"/>
+        </w:rPr>
+      </w:pPr>
+      <w:r>
+        <w:rPr>
+          <w:rFonts w:ascii="Arial" w:hAnsi="Arial" w:cs="Arial"/>
+          <w:sz w:val="28"/>
+          <w:szCs w:val="28"/>
+        </w:rPr>
+        <w:t>Engenharia de Software: 2</w:t>
+      </w:r>
+      <w:r>
+        <w:rPr>
+          <w:rFonts w:ascii="Arial" w:hAnsi="Arial" w:cs="Arial"/>
+          <w:sz w:val="28"/>
+          <w:szCs w:val="28"/>
+        </w:rPr>
+        <w:t>5</w:t>
+      </w:r>
+      <w:r>
+        <w:rPr>
+          <w:rFonts w:ascii="Arial" w:hAnsi="Arial" w:cs="Arial"/>
+          <w:sz w:val="28"/>
+          <w:szCs w:val="28"/>
+        </w:rPr>
+        <w:t>%.</w:t>
       </w:r>
     </w:p>
     <w:p>
       <w:pPr>
         <w:pStyle w:val="NormalWeb"/>
-        <w:rPr>
-          <w:rFonts w:ascii="Arial" w:hAnsi="Arial" w:cs="Arial"/>
-        </w:rPr>
-      </w:pPr>
+        <w:numPr>
+          <w:ilvl w:val="0"/>
+          <w:numId w:val="3"/>
+        </w:numPr>
+        <w:rPr>
+          <w:rFonts w:ascii="Arial" w:hAnsi="Arial" w:cs="Arial"/>
+          <w:sz w:val="28"/>
+          <w:szCs w:val="28"/>
+        </w:rPr>
+      </w:pPr>
+      <w:proofErr w:type="spellStart"/>
+      <w:r>
+        <w:rPr>
+          <w:rFonts w:ascii="Arial" w:hAnsi="Arial" w:cs="Arial"/>
+          <w:sz w:val="28"/>
+          <w:szCs w:val="28"/>
+        </w:rPr>
+        <w:t>BackEnd</w:t>
+      </w:r>
+      <w:proofErr w:type="spellEnd"/>
+      <w:r>
+        <w:rPr>
+          <w:rFonts w:ascii="Arial" w:hAnsi="Arial" w:cs="Arial"/>
+          <w:sz w:val="28"/>
+          <w:szCs w:val="28"/>
+        </w:rPr>
+        <w:t xml:space="preserve">: </w:t>
+      </w:r>
+      <w:r>
+        <w:rPr>
+          <w:rFonts w:ascii="Arial" w:hAnsi="Arial" w:cs="Arial"/>
+          <w:sz w:val="28"/>
+          <w:szCs w:val="28"/>
+        </w:rPr>
+        <w:t>10</w:t>
+      </w:r>
+      <w:r>
+        <w:rPr>
+          <w:rFonts w:ascii="Arial" w:hAnsi="Arial" w:cs="Arial"/>
+          <w:sz w:val="28"/>
+          <w:szCs w:val="28"/>
+        </w:rPr>
+        <w:t>%.</w:t>
+      </w:r>
     </w:p>
     <w:p>
       <w:pPr>
         <w:pStyle w:val="NormalWeb"/>
-        <w:rPr>
-          <w:rFonts w:ascii="Arial" w:hAnsi="Arial" w:cs="Arial"/>
-        </w:rPr>
-      </w:pPr>
-    </w:p>
-    <w:p/>
+        <w:numPr>
+          <w:ilvl w:val="0"/>
+          <w:numId w:val="3"/>
+        </w:numPr>
+        <w:rPr>
+          <w:rFonts w:ascii="Arial" w:hAnsi="Arial" w:cs="Arial"/>
+          <w:sz w:val="28"/>
+          <w:szCs w:val="28"/>
+        </w:rPr>
+      </w:pPr>
+      <w:proofErr w:type="spellStart"/>
+      <w:r>
+        <w:rPr>
+          <w:rFonts w:ascii="Arial" w:hAnsi="Arial" w:cs="Arial"/>
+          <w:sz w:val="28"/>
+          <w:szCs w:val="28"/>
+        </w:rPr>
+        <w:t>FrontEnd</w:t>
+      </w:r>
+      <w:proofErr w:type="spellEnd"/>
+      <w:r>
+        <w:rPr>
+          <w:rFonts w:ascii="Arial" w:hAnsi="Arial" w:cs="Arial"/>
+          <w:sz w:val="28"/>
+          <w:szCs w:val="28"/>
+        </w:rPr>
+        <w:t xml:space="preserve">: </w:t>
+      </w:r>
+      <w:r>
+        <w:rPr>
+          <w:rFonts w:ascii="Arial" w:hAnsi="Arial" w:cs="Arial"/>
+          <w:sz w:val="28"/>
+          <w:szCs w:val="28"/>
+        </w:rPr>
+        <w:t>10</w:t>
+      </w:r>
+      <w:r>
+        <w:rPr>
+          <w:rFonts w:ascii="Arial" w:hAnsi="Arial" w:cs="Arial"/>
+          <w:sz w:val="28"/>
+          <w:szCs w:val="28"/>
+        </w:rPr>
+        <w:t>%.</w:t>
+      </w:r>
+    </w:p>
+    <w:p>
+      <w:pPr>
+        <w:pStyle w:val="NormalWeb"/>
+        <w:numPr>
+          <w:ilvl w:val="0"/>
+          <w:numId w:val="3"/>
+        </w:numPr>
+        <w:rPr>
+          <w:rFonts w:ascii="Arial" w:hAnsi="Arial" w:cs="Arial"/>
+          <w:sz w:val="28"/>
+          <w:szCs w:val="28"/>
+        </w:rPr>
+      </w:pPr>
+      <w:r>
+        <w:rPr>
+          <w:rFonts w:ascii="Arial" w:hAnsi="Arial" w:cs="Arial"/>
+          <w:sz w:val="28"/>
+          <w:szCs w:val="28"/>
+        </w:rPr>
+        <w:t>IA: 0%.</w:t>
+      </w:r>
+    </w:p>
+    <w:p>
+      <w:pPr>
+        <w:rPr>
+          <w:rFonts w:asciiTheme="majorHAnsi" w:eastAsiaTheme="majorEastAsia" w:hAnsiTheme="majorHAnsi" w:cstheme="majorBidi"/>
+          <w:spacing w:val="-10"/>
+          <w:kern w:val="28"/>
+          <w:sz w:val="56"/>
+          <w:szCs w:val="56"/>
+        </w:rPr>
+      </w:pPr>
+      <w:r>
+        <w:br w:type="page"/>
+      </w:r>
+    </w:p>
     <w:p>
       <w:pPr>
         <w:pStyle w:val="Ttulo"/>
       </w:pPr>
       <w:r>
+        <w:lastRenderedPageBreak/>
         <w:t>Relatório 27/10 - 31/10</w:t>
       </w:r>
+      <w:r>
+        <w:t xml:space="preserve"> (Semana Projeto)</w:t>
+      </w:r>
     </w:p>
     <w:p>
       <w:pPr>
@@ -462,109 +800,272 @@
           <w:u w:val="single"/>
         </w:rPr>
       </w:pPr>
-      <w:bookmarkStart w:id="0" w:name="_GoBack"/>
-      <w:bookmarkEnd w:id="0"/>
-    </w:p>
-    <w:p>
-      <w:pPr>
-        <w:rPr>
-          <w:rFonts w:ascii="Arial" w:eastAsia="Times New Roman" w:hAnsi="Arial" w:cs="Arial"/>
+    </w:p>
+    <w:p>
+      <w:pPr>
+        <w:rPr>
+          <w:lang w:eastAsia="pt-BR"/>
+        </w:rPr>
+      </w:pPr>
+      <w:r>
+        <w:rPr>
+          <w:lang w:eastAsia="pt-BR"/>
+        </w:rPr>
+        <w:t xml:space="preserve">Nesta semana de projeto a equipe está focada em acertar detalhes do </w:t>
+      </w:r>
+      <w:proofErr w:type="spellStart"/>
+      <w:r>
+        <w:rPr>
+          <w:lang w:eastAsia="pt-BR"/>
+        </w:rPr>
+        <w:t>frontend</w:t>
+      </w:r>
+      <w:proofErr w:type="spellEnd"/>
+      <w:r>
+        <w:rPr>
+          <w:lang w:eastAsia="pt-BR"/>
+        </w:rPr>
+        <w:t xml:space="preserve"> (</w:t>
+      </w:r>
+      <w:proofErr w:type="spellStart"/>
+      <w:r>
+        <w:rPr>
+          <w:lang w:eastAsia="pt-BR"/>
+        </w:rPr>
+        <w:t>Figma</w:t>
+      </w:r>
+      <w:proofErr w:type="spellEnd"/>
+      <w:r>
+        <w:rPr>
+          <w:lang w:eastAsia="pt-BR"/>
+        </w:rPr>
+        <w:t xml:space="preserve">), </w:t>
+      </w:r>
+      <w:proofErr w:type="spellStart"/>
+      <w:r>
+        <w:rPr>
+          <w:lang w:eastAsia="pt-BR"/>
+        </w:rPr>
+        <w:t>github</w:t>
+      </w:r>
+      <w:proofErr w:type="spellEnd"/>
+      <w:r>
+        <w:rPr>
+          <w:lang w:eastAsia="pt-BR"/>
+        </w:rPr>
+        <w:t xml:space="preserve"> e documentações.</w:t>
+      </w:r>
+    </w:p>
+    <w:p>
+      <w:pPr>
+        <w:pStyle w:val="Subttulo"/>
+        <w:rPr>
+          <w:rFonts w:cs="Arial"/>
+          <w:szCs w:val="40"/>
+        </w:rPr>
+      </w:pPr>
+      <w:r>
+        <w:rPr>
+          <w:rFonts w:cs="Arial"/>
+          <w:szCs w:val="40"/>
+        </w:rPr>
+        <w:t>Atividades dos Integrantes:</w:t>
+      </w:r>
+    </w:p>
+    <w:p>
+      <w:pPr>
+        <w:pStyle w:val="SemEspaamento"/>
+        <w:numPr>
+          <w:ilvl w:val="0"/>
+          <w:numId w:val="7"/>
+        </w:numPr>
+        <w:rPr>
+          <w:lang w:eastAsia="pt-BR"/>
+        </w:rPr>
+      </w:pPr>
+      <w:proofErr w:type="spellStart"/>
+      <w:r>
+        <w:rPr>
+          <w:lang w:eastAsia="pt-BR"/>
+        </w:rPr>
+        <w:t>Frontend</w:t>
+      </w:r>
+      <w:proofErr w:type="spellEnd"/>
+      <w:r>
+        <w:rPr>
+          <w:lang w:eastAsia="pt-BR"/>
+        </w:rPr>
+        <w:t xml:space="preserve">: </w:t>
+      </w:r>
+    </w:p>
+    <w:p>
+      <w:pPr>
+        <w:pStyle w:val="SemEspaamento"/>
+        <w:numPr>
+          <w:ilvl w:val="1"/>
+          <w:numId w:val="7"/>
+        </w:numPr>
+        <w:rPr>
+          <w:lang w:eastAsia="pt-BR"/>
+        </w:rPr>
+      </w:pPr>
+      <w:r>
+        <w:rPr>
+          <w:lang w:eastAsia="pt-BR"/>
+        </w:rPr>
+        <w:t xml:space="preserve">Felipe </w:t>
+      </w:r>
+      <w:proofErr w:type="spellStart"/>
+      <w:r>
+        <w:rPr>
+          <w:lang w:eastAsia="pt-BR"/>
+        </w:rPr>
+        <w:t>Cutiur</w:t>
+      </w:r>
+      <w:proofErr w:type="spellEnd"/>
+      <w:r>
+        <w:rPr>
+          <w:lang w:eastAsia="pt-BR"/>
+        </w:rPr>
+        <w:t xml:space="preserve"> e Ryan estão acertando os últimos ajustes e coisas que faltam no </w:t>
+      </w:r>
+      <w:proofErr w:type="spellStart"/>
+      <w:r>
+        <w:rPr>
+          <w:lang w:eastAsia="pt-BR"/>
+        </w:rPr>
+        <w:t>figma</w:t>
+      </w:r>
+      <w:proofErr w:type="spellEnd"/>
+      <w:r>
+        <w:rPr>
+          <w:lang w:eastAsia="pt-BR"/>
+        </w:rPr>
+        <w:t xml:space="preserve"> para após seguir para o código.</w:t>
+      </w:r>
+    </w:p>
+    <w:p>
+      <w:pPr>
+        <w:pStyle w:val="PargrafodaLista"/>
+        <w:ind w:left="1440"/>
+        <w:rPr>
+          <w:rFonts w:eastAsia="Times New Roman" w:cs="Arial"/>
           <w:sz w:val="24"/>
           <w:szCs w:val="24"/>
           <w:lang w:eastAsia="pt-BR"/>
         </w:rPr>
       </w:pPr>
-      <w:r>
-        <w:rPr>
-          <w:rFonts w:ascii="Arial" w:eastAsia="Times New Roman" w:hAnsi="Arial" w:cs="Arial"/>
+    </w:p>
+    <w:p>
+      <w:pPr>
+        <w:pStyle w:val="SemEspaamento"/>
+        <w:numPr>
+          <w:ilvl w:val="0"/>
+          <w:numId w:val="7"/>
+        </w:numPr>
+        <w:rPr>
+          <w:lang w:eastAsia="pt-BR"/>
+        </w:rPr>
+      </w:pPr>
+      <w:proofErr w:type="spellStart"/>
+      <w:r>
+        <w:rPr>
+          <w:lang w:eastAsia="pt-BR"/>
+        </w:rPr>
+        <w:t>Github</w:t>
+      </w:r>
+      <w:proofErr w:type="spellEnd"/>
+      <w:r>
+        <w:rPr>
+          <w:lang w:eastAsia="pt-BR"/>
+        </w:rPr>
+        <w:t xml:space="preserve"> e documentação:</w:t>
+      </w:r>
+    </w:p>
+    <w:p>
+      <w:pPr>
+        <w:pStyle w:val="SemEspaamento"/>
+        <w:numPr>
+          <w:ilvl w:val="1"/>
+          <w:numId w:val="7"/>
+        </w:numPr>
+        <w:rPr>
+          <w:lang w:eastAsia="pt-BR"/>
+        </w:rPr>
+      </w:pPr>
+      <w:r>
+        <w:rPr>
+          <w:lang w:eastAsia="pt-BR"/>
+        </w:rPr>
+        <w:t xml:space="preserve">Kelvim está cuidando da organização dos documentos dentro do repositório, </w:t>
+      </w:r>
+      <w:proofErr w:type="spellStart"/>
+      <w:r>
+        <w:rPr>
+          <w:lang w:eastAsia="pt-BR"/>
+        </w:rPr>
+        <w:t>github</w:t>
+      </w:r>
+      <w:proofErr w:type="spellEnd"/>
+      <w:r>
+        <w:rPr>
+          <w:lang w:eastAsia="pt-BR"/>
+        </w:rPr>
+        <w:t xml:space="preserve"> </w:t>
+      </w:r>
+      <w:proofErr w:type="spellStart"/>
+      <w:r>
+        <w:rPr>
+          <w:lang w:eastAsia="pt-BR"/>
+        </w:rPr>
+        <w:t>projets</w:t>
+      </w:r>
+      <w:proofErr w:type="spellEnd"/>
+      <w:r>
+        <w:rPr>
+          <w:lang w:eastAsia="pt-BR"/>
+        </w:rPr>
+        <w:t xml:space="preserve"> e </w:t>
+      </w:r>
+      <w:r>
+        <w:rPr>
+          <w:lang w:eastAsia="pt-BR"/>
+        </w:rPr>
+        <w:t>documentações.</w:t>
+      </w:r>
+    </w:p>
+    <w:p>
+      <w:pPr>
+        <w:rPr>
+          <w:rFonts w:eastAsia="Times New Roman" w:cs="Arial"/>
           <w:sz w:val="24"/>
           <w:szCs w:val="24"/>
           <w:lang w:eastAsia="pt-BR"/>
         </w:rPr>
-        <w:t xml:space="preserve">Nesta semana de projeto a equipe está focada em acertar detalhes do </w:t>
-      </w:r>
-      <w:proofErr w:type="spellStart"/>
-      <w:r>
-        <w:rPr>
-          <w:rFonts w:ascii="Arial" w:eastAsia="Times New Roman" w:hAnsi="Arial" w:cs="Arial"/>
-          <w:sz w:val="24"/>
-          <w:szCs w:val="24"/>
-          <w:lang w:eastAsia="pt-BR"/>
-        </w:rPr>
-        <w:t>frontend</w:t>
-      </w:r>
-      <w:proofErr w:type="spellEnd"/>
-      <w:r>
-        <w:rPr>
-          <w:rFonts w:ascii="Arial" w:eastAsia="Times New Roman" w:hAnsi="Arial" w:cs="Arial"/>
-          <w:sz w:val="24"/>
-          <w:szCs w:val="24"/>
-          <w:lang w:eastAsia="pt-BR"/>
-        </w:rPr>
-        <w:t xml:space="preserve"> (</w:t>
-      </w:r>
-      <w:proofErr w:type="spellStart"/>
-      <w:r>
-        <w:rPr>
-          <w:rFonts w:ascii="Arial" w:eastAsia="Times New Roman" w:hAnsi="Arial" w:cs="Arial"/>
-          <w:sz w:val="24"/>
-          <w:szCs w:val="24"/>
-          <w:lang w:eastAsia="pt-BR"/>
-        </w:rPr>
-        <w:t>Figma</w:t>
-      </w:r>
-      <w:proofErr w:type="spellEnd"/>
-      <w:r>
-        <w:rPr>
-          <w:rFonts w:ascii="Arial" w:eastAsia="Times New Roman" w:hAnsi="Arial" w:cs="Arial"/>
-          <w:sz w:val="24"/>
-          <w:szCs w:val="24"/>
-          <w:lang w:eastAsia="pt-BR"/>
-        </w:rPr>
-        <w:t xml:space="preserve">), </w:t>
-      </w:r>
-      <w:proofErr w:type="spellStart"/>
-      <w:r>
-        <w:rPr>
-          <w:rFonts w:ascii="Arial" w:eastAsia="Times New Roman" w:hAnsi="Arial" w:cs="Arial"/>
-          <w:sz w:val="24"/>
-          <w:szCs w:val="24"/>
-          <w:lang w:eastAsia="pt-BR"/>
-        </w:rPr>
-        <w:t>github</w:t>
-      </w:r>
-      <w:proofErr w:type="spellEnd"/>
-      <w:r>
-        <w:rPr>
-          <w:rFonts w:ascii="Arial" w:eastAsia="Times New Roman" w:hAnsi="Arial" w:cs="Arial"/>
-          <w:sz w:val="24"/>
-          <w:szCs w:val="24"/>
-          <w:lang w:eastAsia="pt-BR"/>
-        </w:rPr>
-        <w:t xml:space="preserve"> e documentações.</w:t>
-      </w:r>
-    </w:p>
-    <w:p>
-      <w:pPr>
-        <w:pStyle w:val="Subttulo"/>
-        <w:rPr>
-          <w:sz w:val="32"/>
-          <w:szCs w:val="32"/>
-        </w:rPr>
-      </w:pPr>
-      <w:r>
-        <w:rPr>
-          <w:sz w:val="32"/>
-          <w:szCs w:val="32"/>
-        </w:rPr>
-        <w:t>Atividades dos Integrantes</w:t>
-      </w:r>
-      <w:r>
-        <w:rPr>
-          <w:sz w:val="32"/>
-          <w:szCs w:val="32"/>
-        </w:rPr>
-        <w:t>:</w:t>
+      </w:pPr>
+    </w:p>
+    <w:p>
+      <w:pPr>
+        <w:pStyle w:val="NormalWeb"/>
+        <w:rPr>
+          <w:rFonts w:ascii="Arial" w:eastAsiaTheme="minorEastAsia" w:hAnsi="Arial" w:cs="Arial"/>
+          <w:color w:val="5A5A5A" w:themeColor="text1" w:themeTint="A5"/>
+          <w:spacing w:val="15"/>
+          <w:sz w:val="36"/>
+          <w:szCs w:val="36"/>
+          <w:lang w:eastAsia="en-US"/>
+        </w:rPr>
+      </w:pPr>
+      <w:r>
+        <w:rPr>
+          <w:rFonts w:ascii="Arial" w:eastAsiaTheme="minorEastAsia" w:hAnsi="Arial" w:cs="Arial"/>
+          <w:color w:val="5A5A5A" w:themeColor="text1" w:themeTint="A5"/>
+          <w:spacing w:val="15"/>
+          <w:sz w:val="36"/>
+          <w:szCs w:val="36"/>
+          <w:lang w:eastAsia="en-US"/>
+        </w:rPr>
+        <w:t>Progresso do projeto:</w:t>
       </w:r>
     </w:p>
     <w:p>
@@ -575,108 +1076,35 @@
           <w:numId w:val="2"/>
         </w:numPr>
         <w:rPr>
-          <w:rFonts w:ascii="Arial" w:eastAsia="Times New Roman" w:hAnsi="Arial" w:cs="Arial"/>
-          <w:sz w:val="24"/>
-          <w:szCs w:val="24"/>
-          <w:lang w:eastAsia="pt-BR"/>
-        </w:rPr>
-      </w:pPr>
-      <w:proofErr w:type="spellStart"/>
-      <w:r>
-        <w:rPr>
-          <w:rFonts w:ascii="Arial" w:eastAsia="Times New Roman" w:hAnsi="Arial" w:cs="Arial"/>
-          <w:sz w:val="24"/>
-          <w:szCs w:val="24"/>
-          <w:lang w:eastAsia="pt-BR"/>
-        </w:rPr>
-        <w:t>Frontend</w:t>
-      </w:r>
-      <w:proofErr w:type="spellEnd"/>
-      <w:r>
-        <w:rPr>
-          <w:rFonts w:ascii="Arial" w:eastAsia="Times New Roman" w:hAnsi="Arial" w:cs="Arial"/>
-          <w:sz w:val="24"/>
-          <w:szCs w:val="24"/>
-          <w:lang w:eastAsia="pt-BR"/>
-        </w:rPr>
-        <w:t xml:space="preserve">: </w:t>
-      </w:r>
-    </w:p>
-    <w:p>
-      <w:pPr>
-        <w:pStyle w:val="PargrafodaLista"/>
-        <w:numPr>
-          <w:ilvl w:val="1"/>
-          <w:numId w:val="2"/>
-        </w:numPr>
-        <w:rPr>
-          <w:rFonts w:ascii="Arial" w:eastAsia="Times New Roman" w:hAnsi="Arial" w:cs="Arial"/>
-          <w:sz w:val="24"/>
-          <w:szCs w:val="24"/>
-          <w:lang w:eastAsia="pt-BR"/>
-        </w:rPr>
-      </w:pPr>
-      <w:r>
-        <w:rPr>
-          <w:rFonts w:ascii="Arial" w:eastAsia="Times New Roman" w:hAnsi="Arial" w:cs="Arial"/>
-          <w:sz w:val="24"/>
-          <w:szCs w:val="24"/>
-          <w:lang w:eastAsia="pt-BR"/>
-        </w:rPr>
-        <w:t xml:space="preserve">Felipe </w:t>
-      </w:r>
-      <w:proofErr w:type="spellStart"/>
-      <w:r>
-        <w:rPr>
-          <w:rFonts w:ascii="Arial" w:eastAsia="Times New Roman" w:hAnsi="Arial" w:cs="Arial"/>
-          <w:sz w:val="24"/>
-          <w:szCs w:val="24"/>
-          <w:lang w:eastAsia="pt-BR"/>
-        </w:rPr>
-        <w:t>Cutiur</w:t>
-      </w:r>
-      <w:proofErr w:type="spellEnd"/>
-      <w:r>
-        <w:rPr>
-          <w:rFonts w:ascii="Arial" w:eastAsia="Times New Roman" w:hAnsi="Arial" w:cs="Arial"/>
-          <w:sz w:val="24"/>
-          <w:szCs w:val="24"/>
-          <w:lang w:eastAsia="pt-BR"/>
-        </w:rPr>
-        <w:t xml:space="preserve"> e Ryan estão acertando os últimos ajustes e coisas que faltam no </w:t>
-      </w:r>
-      <w:proofErr w:type="spellStart"/>
-      <w:r>
-        <w:rPr>
-          <w:rFonts w:ascii="Arial" w:eastAsia="Times New Roman" w:hAnsi="Arial" w:cs="Arial"/>
-          <w:sz w:val="24"/>
-          <w:szCs w:val="24"/>
-          <w:lang w:eastAsia="pt-BR"/>
-        </w:rPr>
-        <w:t>figma</w:t>
-      </w:r>
-      <w:proofErr w:type="spellEnd"/>
-      <w:r>
-        <w:rPr>
-          <w:rFonts w:ascii="Arial" w:eastAsia="Times New Roman" w:hAnsi="Arial" w:cs="Arial"/>
-          <w:sz w:val="24"/>
-          <w:szCs w:val="24"/>
-          <w:lang w:eastAsia="pt-BR"/>
-        </w:rPr>
-        <w:t xml:space="preserve"> para após seguir para o código.</w:t>
-      </w:r>
-    </w:p>
-    <w:p>
-      <w:pPr>
-        <w:pStyle w:val="PargrafodaLista"/>
-        <w:ind w:left="1440"/>
-        <w:rPr>
-          <w:rFonts w:ascii="Arial" w:eastAsia="Times New Roman" w:hAnsi="Arial" w:cs="Arial"/>
-          <w:sz w:val="24"/>
-          <w:szCs w:val="24"/>
-          <w:lang w:eastAsia="pt-BR"/>
-        </w:rPr>
-      </w:pPr>
+          <w:rFonts w:eastAsia="Times New Roman" w:cs="Arial"/>
+          <w:szCs w:val="28"/>
+          <w:lang w:eastAsia="pt-BR"/>
+        </w:rPr>
+      </w:pPr>
+      <w:r>
+        <w:rPr>
+          <w:rFonts w:eastAsia="Times New Roman" w:cs="Arial"/>
+          <w:szCs w:val="28"/>
+          <w:lang w:eastAsia="pt-BR"/>
+        </w:rPr>
+        <w:t xml:space="preserve">Engenharia de Software: </w:t>
+      </w:r>
+      <w:r>
+        <w:rPr>
+          <w:rFonts w:eastAsia="Times New Roman" w:cs="Arial"/>
+          <w:szCs w:val="28"/>
+          <w:lang w:eastAsia="pt-BR"/>
+        </w:rPr>
+        <w:t>35</w:t>
+      </w:r>
+      <w:r>
+        <w:rPr>
+          <w:rFonts w:eastAsia="Times New Roman" w:cs="Arial"/>
+          <w:szCs w:val="28"/>
+          <w:lang w:eastAsia="pt-BR"/>
+        </w:rPr>
+        <w:t>%.</w:t>
+      </w:r>
     </w:p>
     <w:p>
       <w:pPr>
@@ -686,31 +1114,175 @@
           <w:numId w:val="2"/>
         </w:numPr>
         <w:rPr>
-          <w:rFonts w:ascii="Arial" w:eastAsia="Times New Roman" w:hAnsi="Arial" w:cs="Arial"/>
+          <w:rFonts w:eastAsia="Times New Roman" w:cs="Arial"/>
+          <w:szCs w:val="28"/>
+          <w:lang w:eastAsia="pt-BR"/>
+        </w:rPr>
+      </w:pPr>
+      <w:proofErr w:type="spellStart"/>
+      <w:r>
+        <w:rPr>
+          <w:rFonts w:eastAsia="Times New Roman" w:cs="Arial"/>
+          <w:szCs w:val="28"/>
+          <w:lang w:eastAsia="pt-BR"/>
+        </w:rPr>
+        <w:t>BackEnd</w:t>
+      </w:r>
+      <w:proofErr w:type="spellEnd"/>
+      <w:r>
+        <w:rPr>
+          <w:rFonts w:eastAsia="Times New Roman" w:cs="Arial"/>
+          <w:szCs w:val="28"/>
+          <w:lang w:eastAsia="pt-BR"/>
+        </w:rPr>
+        <w:t>: 10%.</w:t>
+      </w:r>
+    </w:p>
+    <w:p>
+      <w:pPr>
+        <w:pStyle w:val="PargrafodaLista"/>
+        <w:numPr>
+          <w:ilvl w:val="0"/>
+          <w:numId w:val="2"/>
+        </w:numPr>
+        <w:rPr>
+          <w:rFonts w:eastAsia="Times New Roman" w:cs="Arial"/>
+          <w:szCs w:val="28"/>
+          <w:lang w:eastAsia="pt-BR"/>
+        </w:rPr>
+      </w:pPr>
+      <w:proofErr w:type="spellStart"/>
+      <w:r>
+        <w:rPr>
+          <w:rFonts w:eastAsia="Times New Roman" w:cs="Arial"/>
+          <w:szCs w:val="28"/>
+          <w:lang w:eastAsia="pt-BR"/>
+        </w:rPr>
+        <w:t>FrontEnd</w:t>
+      </w:r>
+      <w:proofErr w:type="spellEnd"/>
+      <w:r>
+        <w:rPr>
+          <w:rFonts w:eastAsia="Times New Roman" w:cs="Arial"/>
+          <w:szCs w:val="28"/>
+          <w:lang w:eastAsia="pt-BR"/>
+        </w:rPr>
+        <w:t xml:space="preserve">: </w:t>
+      </w:r>
+      <w:r>
+        <w:rPr>
+          <w:rFonts w:eastAsia="Times New Roman" w:cs="Arial"/>
+          <w:szCs w:val="28"/>
+          <w:lang w:eastAsia="pt-BR"/>
+        </w:rPr>
+        <w:t>20</w:t>
+      </w:r>
+      <w:r>
+        <w:rPr>
+          <w:rFonts w:eastAsia="Times New Roman" w:cs="Arial"/>
+          <w:szCs w:val="28"/>
+          <w:lang w:eastAsia="pt-BR"/>
+        </w:rPr>
+        <w:t>%.</w:t>
+      </w:r>
+    </w:p>
+    <w:p>
+      <w:pPr>
+        <w:pStyle w:val="PargrafodaLista"/>
+        <w:numPr>
+          <w:ilvl w:val="0"/>
+          <w:numId w:val="2"/>
+        </w:numPr>
+        <w:rPr>
+          <w:rFonts w:eastAsia="Times New Roman" w:cs="Arial"/>
+          <w:szCs w:val="28"/>
+          <w:lang w:eastAsia="pt-BR"/>
+        </w:rPr>
+      </w:pPr>
+      <w:r>
+        <w:rPr>
+          <w:rFonts w:eastAsia="Times New Roman" w:cs="Arial"/>
+          <w:szCs w:val="28"/>
+          <w:lang w:eastAsia="pt-BR"/>
+        </w:rPr>
+        <w:t>IA: 0%.</w:t>
+      </w:r>
+    </w:p>
+    <w:p>
+      <w:pPr>
+        <w:rPr>
+          <w:rFonts w:eastAsia="Times New Roman" w:cs="Arial"/>
           <w:sz w:val="24"/>
           <w:szCs w:val="24"/>
           <w:lang w:eastAsia="pt-BR"/>
         </w:rPr>
       </w:pPr>
+      <w:r>
+        <w:rPr>
+          <w:rFonts w:cs="Arial"/>
+        </w:rPr>
+        <w:br w:type="page"/>
+      </w:r>
+    </w:p>
+    <w:p>
+      <w:pPr>
+        <w:pStyle w:val="Ttulo"/>
+      </w:pPr>
+      <w:r>
+        <w:lastRenderedPageBreak/>
+        <w:t>Relatório 12/11 (Aula Engenharia Software)</w:t>
+      </w:r>
+    </w:p>
+    <w:p>
+      <w:r>
+        <w:t xml:space="preserve">Neste dia o professor pediu para acertamos os detalhes do </w:t>
+      </w:r>
       <w:proofErr w:type="spellStart"/>
       <w:r>
-        <w:rPr>
-          <w:rFonts w:ascii="Arial" w:eastAsia="Times New Roman" w:hAnsi="Arial" w:cs="Arial"/>
-          <w:sz w:val="24"/>
-          <w:szCs w:val="24"/>
-          <w:lang w:eastAsia="pt-BR"/>
-        </w:rPr>
-        <w:t>Github</w:t>
+        <w:t>github</w:t>
       </w:r>
       <w:proofErr w:type="spellEnd"/>
       <w:r>
-        <w:rPr>
-          <w:rFonts w:ascii="Arial" w:eastAsia="Times New Roman" w:hAnsi="Arial" w:cs="Arial"/>
-          <w:sz w:val="24"/>
-          <w:szCs w:val="24"/>
-          <w:lang w:eastAsia="pt-BR"/>
-        </w:rPr>
-        <w:t xml:space="preserve"> e documentação:</w:t>
+        <w:t>, adicionando uma wiki, levantamentos de requisito</w:t>
+      </w:r>
+      <w:r>
+        <w:t>s, melhorar a organização e fazer um relatório (no caso esse) sobre como está o progresso do projeto e a porcentagem do que falta para concluir a parte de cada matéria.</w:t>
+      </w:r>
+    </w:p>
+    <w:p>
+      <w:pPr>
+        <w:pStyle w:val="Subttulo"/>
+        <w:rPr>
+          <w:rFonts w:cs="Arial"/>
+          <w:szCs w:val="40"/>
+        </w:rPr>
+      </w:pPr>
+      <w:r>
+        <w:rPr>
+          <w:rFonts w:cs="Arial"/>
+          <w:szCs w:val="40"/>
+        </w:rPr>
+        <w:t>Atividades dos Integrantes:</w:t>
+      </w:r>
+    </w:p>
+    <w:p>
+      <w:pPr>
+        <w:pStyle w:val="PargrafodaLista"/>
+        <w:numPr>
+          <w:ilvl w:val="0"/>
+          <w:numId w:val="8"/>
+        </w:numPr>
+      </w:pPr>
+      <w:proofErr w:type="spellStart"/>
+      <w:r>
+        <w:t>FrontEnd</w:t>
+      </w:r>
+      <w:proofErr w:type="spellEnd"/>
+      <w:r>
+        <w:t xml:space="preserve"> e </w:t>
+      </w:r>
+      <w:r>
+        <w:t xml:space="preserve">IA: </w:t>
       </w:r>
     </w:p>
     <w:p>
@@ -718,77 +1290,275 @@
         <w:pStyle w:val="PargrafodaLista"/>
         <w:numPr>
           <w:ilvl w:val="1"/>
+          <w:numId w:val="8"/>
+        </w:numPr>
+      </w:pPr>
+      <w:r>
+        <w:t xml:space="preserve">Ryan atualizou algumas partes do </w:t>
+      </w:r>
+      <w:proofErr w:type="spellStart"/>
+      <w:r>
+        <w:t>frontend</w:t>
+      </w:r>
+      <w:proofErr w:type="spellEnd"/>
+      <w:r>
+        <w:t xml:space="preserve"> e fez um “estudo” sobre IA e como ela pode ser incrementada ao projeto, ideia de </w:t>
+      </w:r>
+      <w:proofErr w:type="spellStart"/>
+      <w:r>
+        <w:t>clusterização</w:t>
+      </w:r>
+      <w:proofErr w:type="spellEnd"/>
+      <w:r>
+        <w:t xml:space="preserve"> dos posts.</w:t>
+      </w:r>
+    </w:p>
+    <w:p>
+      <w:pPr>
+        <w:pStyle w:val="PargrafodaLista"/>
+        <w:numPr>
+          <w:ilvl w:val="0"/>
+          <w:numId w:val="8"/>
+        </w:numPr>
+      </w:pPr>
+      <w:r>
+        <w:t>GitHub:</w:t>
+      </w:r>
+    </w:p>
+    <w:p>
+      <w:pPr>
+        <w:pStyle w:val="PargrafodaLista"/>
+        <w:numPr>
+          <w:ilvl w:val="1"/>
+          <w:numId w:val="8"/>
+        </w:numPr>
+      </w:pPr>
+      <w:r>
+        <w:t xml:space="preserve">Kelvim atualizou a organizações dos </w:t>
+      </w:r>
+      <w:proofErr w:type="spellStart"/>
+      <w:r>
+        <w:t>cards</w:t>
+      </w:r>
+      <w:proofErr w:type="spellEnd"/>
+      <w:r>
+        <w:t xml:space="preserve"> do quadro </w:t>
+      </w:r>
+      <w:proofErr w:type="spellStart"/>
+      <w:r>
+        <w:t>kanban</w:t>
+      </w:r>
+      <w:proofErr w:type="spellEnd"/>
+      <w:r>
+        <w:t xml:space="preserve"> do </w:t>
+      </w:r>
+      <w:proofErr w:type="spellStart"/>
+      <w:r>
+        <w:t>github</w:t>
+      </w:r>
+      <w:proofErr w:type="spellEnd"/>
+      <w:r>
+        <w:t xml:space="preserve"> </w:t>
+      </w:r>
+      <w:proofErr w:type="spellStart"/>
+      <w:r>
+        <w:t>projects</w:t>
+      </w:r>
+      <w:proofErr w:type="spellEnd"/>
+      <w:r>
+        <w:t xml:space="preserve"> (adicionando história do usuário e requisitos funcionais), adicionou a pasta para a wiki do projeto.</w:t>
+      </w:r>
+    </w:p>
+    <w:p>
+      <w:pPr>
+        <w:pStyle w:val="NormalWeb"/>
+        <w:rPr>
+          <w:rFonts w:ascii="Arial" w:eastAsiaTheme="minorEastAsia" w:hAnsi="Arial" w:cs="Arial"/>
+          <w:color w:val="5A5A5A" w:themeColor="text1" w:themeTint="A5"/>
+          <w:spacing w:val="15"/>
+          <w:sz w:val="36"/>
+          <w:szCs w:val="36"/>
+          <w:lang w:eastAsia="en-US"/>
+        </w:rPr>
+      </w:pPr>
+      <w:r>
+        <w:rPr>
+          <w:rFonts w:ascii="Arial" w:eastAsiaTheme="minorEastAsia" w:hAnsi="Arial" w:cs="Arial"/>
+          <w:color w:val="5A5A5A" w:themeColor="text1" w:themeTint="A5"/>
+          <w:spacing w:val="15"/>
+          <w:sz w:val="36"/>
+          <w:szCs w:val="36"/>
+          <w:lang w:eastAsia="en-US"/>
+        </w:rPr>
+        <w:t>Progresso do projeto:</w:t>
+      </w:r>
+    </w:p>
+    <w:p>
+      <w:pPr>
+        <w:pStyle w:val="PargrafodaLista"/>
+        <w:numPr>
+          <w:ilvl w:val="0"/>
           <w:numId w:val="2"/>
         </w:numPr>
         <w:rPr>
-          <w:rFonts w:ascii="Arial" w:eastAsia="Times New Roman" w:hAnsi="Arial" w:cs="Arial"/>
-          <w:sz w:val="24"/>
-          <w:szCs w:val="24"/>
-          <w:lang w:eastAsia="pt-BR"/>
-        </w:rPr>
-      </w:pPr>
-      <w:r>
-        <w:rPr>
-          <w:rFonts w:ascii="Arial" w:eastAsia="Times New Roman" w:hAnsi="Arial" w:cs="Arial"/>
-          <w:sz w:val="24"/>
-          <w:szCs w:val="24"/>
-          <w:lang w:eastAsia="pt-BR"/>
-        </w:rPr>
-        <w:t xml:space="preserve">Kelvim está cuidando da organização dos documentos dentro do repositório, </w:t>
-      </w:r>
+          <w:rFonts w:eastAsia="Times New Roman" w:cs="Arial"/>
+          <w:szCs w:val="28"/>
+          <w:lang w:eastAsia="pt-BR"/>
+        </w:rPr>
+      </w:pPr>
+      <w:r>
+        <w:rPr>
+          <w:rFonts w:eastAsia="Times New Roman" w:cs="Arial"/>
+          <w:szCs w:val="28"/>
+          <w:lang w:eastAsia="pt-BR"/>
+        </w:rPr>
+        <w:t xml:space="preserve">Engenharia de Software: </w:t>
+      </w:r>
+      <w:r>
+        <w:rPr>
+          <w:rFonts w:eastAsia="Times New Roman" w:cs="Arial"/>
+          <w:szCs w:val="28"/>
+          <w:lang w:eastAsia="pt-BR"/>
+        </w:rPr>
+        <w:t>40</w:t>
+      </w:r>
+      <w:r>
+        <w:rPr>
+          <w:rFonts w:eastAsia="Times New Roman" w:cs="Arial"/>
+          <w:szCs w:val="28"/>
+          <w:lang w:eastAsia="pt-BR"/>
+        </w:rPr>
+        <w:t>%.</w:t>
+      </w:r>
+    </w:p>
+    <w:p>
+      <w:pPr>
+        <w:pStyle w:val="PargrafodaLista"/>
+        <w:numPr>
+          <w:ilvl w:val="0"/>
+          <w:numId w:val="2"/>
+        </w:numPr>
+        <w:rPr>
+          <w:rFonts w:eastAsia="Times New Roman" w:cs="Arial"/>
+          <w:szCs w:val="28"/>
+          <w:lang w:eastAsia="pt-BR"/>
+        </w:rPr>
+      </w:pPr>
       <w:proofErr w:type="spellStart"/>
       <w:r>
         <w:rPr>
-          <w:rFonts w:ascii="Arial" w:eastAsia="Times New Roman" w:hAnsi="Arial" w:cs="Arial"/>
-          <w:sz w:val="24"/>
-          <w:szCs w:val="24"/>
-          <w:lang w:eastAsia="pt-BR"/>
-        </w:rPr>
-        <w:t>github</w:t>
+          <w:rFonts w:eastAsia="Times New Roman" w:cs="Arial"/>
+          <w:szCs w:val="28"/>
+          <w:lang w:eastAsia="pt-BR"/>
+        </w:rPr>
+        <w:t>BackEnd</w:t>
       </w:r>
       <w:proofErr w:type="spellEnd"/>
       <w:r>
         <w:rPr>
-          <w:rFonts w:ascii="Arial" w:eastAsia="Times New Roman" w:hAnsi="Arial" w:cs="Arial"/>
-          <w:sz w:val="24"/>
-          <w:szCs w:val="24"/>
-          <w:lang w:eastAsia="pt-BR"/>
-        </w:rPr>
-        <w:t xml:space="preserve"> </w:t>
-      </w:r>
+          <w:rFonts w:eastAsia="Times New Roman" w:cs="Arial"/>
+          <w:szCs w:val="28"/>
+          <w:lang w:eastAsia="pt-BR"/>
+        </w:rPr>
+        <w:t>: 10%.</w:t>
+      </w:r>
+    </w:p>
+    <w:p>
+      <w:pPr>
+        <w:pStyle w:val="PargrafodaLista"/>
+        <w:numPr>
+          <w:ilvl w:val="0"/>
+          <w:numId w:val="2"/>
+        </w:numPr>
+        <w:rPr>
+          <w:rFonts w:eastAsia="Times New Roman" w:cs="Arial"/>
+          <w:szCs w:val="28"/>
+          <w:lang w:eastAsia="pt-BR"/>
+        </w:rPr>
+      </w:pPr>
       <w:proofErr w:type="spellStart"/>
       <w:r>
         <w:rPr>
-          <w:rFonts w:ascii="Arial" w:eastAsia="Times New Roman" w:hAnsi="Arial" w:cs="Arial"/>
-          <w:sz w:val="24"/>
-          <w:szCs w:val="24"/>
-          <w:lang w:eastAsia="pt-BR"/>
-        </w:rPr>
-        <w:t>projets</w:t>
+          <w:rFonts w:eastAsia="Times New Roman" w:cs="Arial"/>
+          <w:szCs w:val="28"/>
+          <w:lang w:eastAsia="pt-BR"/>
+        </w:rPr>
+        <w:t>FrontEnd</w:t>
       </w:r>
       <w:proofErr w:type="spellEnd"/>
       <w:r>
         <w:rPr>
-          <w:rFonts w:ascii="Arial" w:eastAsia="Times New Roman" w:hAnsi="Arial" w:cs="Arial"/>
-          <w:sz w:val="24"/>
-          <w:szCs w:val="24"/>
-          <w:lang w:eastAsia="pt-BR"/>
-        </w:rPr>
-        <w:t xml:space="preserve"> e </w:t>
-      </w:r>
-      <w:r>
-        <w:rPr>
-          <w:rFonts w:ascii="Arial" w:eastAsia="Times New Roman" w:hAnsi="Arial" w:cs="Arial"/>
-          <w:sz w:val="24"/>
-          <w:szCs w:val="24"/>
-          <w:lang w:eastAsia="pt-BR"/>
-        </w:rPr>
-        <w:t>documentações.</w:t>
-      </w:r>
+          <w:rFonts w:eastAsia="Times New Roman" w:cs="Arial"/>
+          <w:szCs w:val="28"/>
+          <w:lang w:eastAsia="pt-BR"/>
+        </w:rPr>
+        <w:t>: 2</w:t>
+      </w:r>
+      <w:r>
+        <w:rPr>
+          <w:rFonts w:eastAsia="Times New Roman" w:cs="Arial"/>
+          <w:szCs w:val="28"/>
+          <w:lang w:eastAsia="pt-BR"/>
+        </w:rPr>
+        <w:t>2</w:t>
+      </w:r>
+      <w:r>
+        <w:rPr>
+          <w:rFonts w:eastAsia="Times New Roman" w:cs="Arial"/>
+          <w:szCs w:val="28"/>
+          <w:lang w:eastAsia="pt-BR"/>
+        </w:rPr>
+        <w:t>%.</w:t>
+      </w:r>
+    </w:p>
+    <w:p>
+      <w:pPr>
+        <w:pStyle w:val="PargrafodaLista"/>
+        <w:numPr>
+          <w:ilvl w:val="0"/>
+          <w:numId w:val="2"/>
+        </w:numPr>
+        <w:rPr>
+          <w:rFonts w:eastAsia="Times New Roman" w:cs="Arial"/>
+          <w:szCs w:val="28"/>
+          <w:lang w:eastAsia="pt-BR"/>
+        </w:rPr>
+      </w:pPr>
+      <w:r>
+        <w:rPr>
+          <w:rFonts w:eastAsia="Times New Roman" w:cs="Arial"/>
+          <w:szCs w:val="28"/>
+          <w:lang w:eastAsia="pt-BR"/>
+        </w:rPr>
+        <w:t xml:space="preserve">IA: </w:t>
+      </w:r>
+      <w:r>
+        <w:rPr>
+          <w:rFonts w:eastAsia="Times New Roman" w:cs="Arial"/>
+          <w:szCs w:val="28"/>
+          <w:lang w:eastAsia="pt-BR"/>
+        </w:rPr>
+        <w:t>5</w:t>
+      </w:r>
+      <w:r>
+        <w:rPr>
+          <w:rFonts w:eastAsia="Times New Roman" w:cs="Arial"/>
+          <w:szCs w:val="28"/>
+          <w:lang w:eastAsia="pt-BR"/>
+        </w:rPr>
+        <w:t>%.</w:t>
+      </w:r>
+      <w:bookmarkStart w:id="0" w:name="_GoBack"/>
+      <w:bookmarkEnd w:id="0"/>
+    </w:p>
+    <w:p>
+      <w:pPr>
+        <w:ind w:firstLine="0"/>
+      </w:pPr>
     </w:p>
     <w:sectPr>
       <w:pgSz w:w="11906" w:h="16838"/>
-      <w:pgMar w:top="1417" w:right="1701" w:bottom="1417" w:left="1701" w:header="708" w:footer="708" w:gutter="0"/>
+      <w:pgMar w:top="1701" w:right="1134" w:bottom="1134" w:left="1701" w:header="709" w:footer="709" w:gutter="0"/>
       <w:cols w:space="708"/>
       <w:docGrid w:linePitch="360"/>
     </w:sectPr>
@@ -911,9 +1681,687 @@
     </w:lvl>
   </w:abstractNum>
   <w:abstractNum w:abstractNumId="1" w15:restartNumberingAfterBreak="0">
+    <w:nsid w:val="09E41006"/>
+    <w:multiLevelType w:val="hybridMultilevel"/>
+    <w:tmpl w:val="C64ABB2C"/>
+    <w:lvl w:ilvl="0" w:tplc="04160001">
+      <w:start w:val="1"/>
+      <w:numFmt w:val="bullet"/>
+      <w:lvlText w:val=""/>
+      <w:lvlJc w:val="left"/>
+      <w:pPr>
+        <w:ind w:left="720" w:hanging="360"/>
+      </w:pPr>
+      <w:rPr>
+        <w:rFonts w:ascii="Symbol" w:hAnsi="Symbol" w:hint="default"/>
+      </w:rPr>
+    </w:lvl>
+    <w:lvl w:ilvl="1" w:tplc="04160003" w:tentative="1">
+      <w:start w:val="1"/>
+      <w:numFmt w:val="bullet"/>
+      <w:lvlText w:val="o"/>
+      <w:lvlJc w:val="left"/>
+      <w:pPr>
+        <w:ind w:left="1440" w:hanging="360"/>
+      </w:pPr>
+      <w:rPr>
+        <w:rFonts w:ascii="Courier New" w:hAnsi="Courier New" w:cs="Courier New" w:hint="default"/>
+      </w:rPr>
+    </w:lvl>
+    <w:lvl w:ilvl="2" w:tplc="04160005" w:tentative="1">
+      <w:start w:val="1"/>
+      <w:numFmt w:val="bullet"/>
+      <w:lvlText w:val=""/>
+      <w:lvlJc w:val="left"/>
+      <w:pPr>
+        <w:ind w:left="2160" w:hanging="360"/>
+      </w:pPr>
+      <w:rPr>
+        <w:rFonts w:ascii="Wingdings" w:hAnsi="Wingdings" w:hint="default"/>
+      </w:rPr>
+    </w:lvl>
+    <w:lvl w:ilvl="3" w:tplc="04160001" w:tentative="1">
+      <w:start w:val="1"/>
+      <w:numFmt w:val="bullet"/>
+      <w:lvlText w:val=""/>
+      <w:lvlJc w:val="left"/>
+      <w:pPr>
+        <w:ind w:left="2880" w:hanging="360"/>
+      </w:pPr>
+      <w:rPr>
+        <w:rFonts w:ascii="Symbol" w:hAnsi="Symbol" w:hint="default"/>
+      </w:rPr>
+    </w:lvl>
+    <w:lvl w:ilvl="4" w:tplc="04160003" w:tentative="1">
+      <w:start w:val="1"/>
+      <w:numFmt w:val="bullet"/>
+      <w:lvlText w:val="o"/>
+      <w:lvlJc w:val="left"/>
+      <w:pPr>
+        <w:ind w:left="3600" w:hanging="360"/>
+      </w:pPr>
+      <w:rPr>
+        <w:rFonts w:ascii="Courier New" w:hAnsi="Courier New" w:cs="Courier New" w:hint="default"/>
+      </w:rPr>
+    </w:lvl>
+    <w:lvl w:ilvl="5" w:tplc="04160005" w:tentative="1">
+      <w:start w:val="1"/>
+      <w:numFmt w:val="bullet"/>
+      <w:lvlText w:val=""/>
+      <w:lvlJc w:val="left"/>
+      <w:pPr>
+        <w:ind w:left="4320" w:hanging="360"/>
+      </w:pPr>
+      <w:rPr>
+        <w:rFonts w:ascii="Wingdings" w:hAnsi="Wingdings" w:hint="default"/>
+      </w:rPr>
+    </w:lvl>
+    <w:lvl w:ilvl="6" w:tplc="04160001" w:tentative="1">
+      <w:start w:val="1"/>
+      <w:numFmt w:val="bullet"/>
+      <w:lvlText w:val=""/>
+      <w:lvlJc w:val="left"/>
+      <w:pPr>
+        <w:ind w:left="5040" w:hanging="360"/>
+      </w:pPr>
+      <w:rPr>
+        <w:rFonts w:ascii="Symbol" w:hAnsi="Symbol" w:hint="default"/>
+      </w:rPr>
+    </w:lvl>
+    <w:lvl w:ilvl="7" w:tplc="04160003" w:tentative="1">
+      <w:start w:val="1"/>
+      <w:numFmt w:val="bullet"/>
+      <w:lvlText w:val="o"/>
+      <w:lvlJc w:val="left"/>
+      <w:pPr>
+        <w:ind w:left="5760" w:hanging="360"/>
+      </w:pPr>
+      <w:rPr>
+        <w:rFonts w:ascii="Courier New" w:hAnsi="Courier New" w:cs="Courier New" w:hint="default"/>
+      </w:rPr>
+    </w:lvl>
+    <w:lvl w:ilvl="8" w:tplc="04160005" w:tentative="1">
+      <w:start w:val="1"/>
+      <w:numFmt w:val="bullet"/>
+      <w:lvlText w:val=""/>
+      <w:lvlJc w:val="left"/>
+      <w:pPr>
+        <w:ind w:left="6480" w:hanging="360"/>
+      </w:pPr>
+      <w:rPr>
+        <w:rFonts w:ascii="Wingdings" w:hAnsi="Wingdings" w:hint="default"/>
+      </w:rPr>
+    </w:lvl>
+  </w:abstractNum>
+  <w:abstractNum w:abstractNumId="2" w15:restartNumberingAfterBreak="0">
+    <w:nsid w:val="0D664534"/>
+    <w:multiLevelType w:val="hybridMultilevel"/>
+    <w:tmpl w:val="46FCC8CE"/>
+    <w:lvl w:ilvl="0" w:tplc="04160001">
+      <w:start w:val="1"/>
+      <w:numFmt w:val="bullet"/>
+      <w:lvlText w:val=""/>
+      <w:lvlJc w:val="left"/>
+      <w:pPr>
+        <w:ind w:left="1429" w:hanging="360"/>
+      </w:pPr>
+      <w:rPr>
+        <w:rFonts w:ascii="Symbol" w:hAnsi="Symbol" w:hint="default"/>
+      </w:rPr>
+    </w:lvl>
+    <w:lvl w:ilvl="1" w:tplc="04160003" w:tentative="1">
+      <w:start w:val="1"/>
+      <w:numFmt w:val="bullet"/>
+      <w:lvlText w:val="o"/>
+      <w:lvlJc w:val="left"/>
+      <w:pPr>
+        <w:ind w:left="2149" w:hanging="360"/>
+      </w:pPr>
+      <w:rPr>
+        <w:rFonts w:ascii="Courier New" w:hAnsi="Courier New" w:cs="Courier New" w:hint="default"/>
+      </w:rPr>
+    </w:lvl>
+    <w:lvl w:ilvl="2" w:tplc="04160005" w:tentative="1">
+      <w:start w:val="1"/>
+      <w:numFmt w:val="bullet"/>
+      <w:lvlText w:val=""/>
+      <w:lvlJc w:val="left"/>
+      <w:pPr>
+        <w:ind w:left="2869" w:hanging="360"/>
+      </w:pPr>
+      <w:rPr>
+        <w:rFonts w:ascii="Wingdings" w:hAnsi="Wingdings" w:hint="default"/>
+      </w:rPr>
+    </w:lvl>
+    <w:lvl w:ilvl="3" w:tplc="04160001" w:tentative="1">
+      <w:start w:val="1"/>
+      <w:numFmt w:val="bullet"/>
+      <w:lvlText w:val=""/>
+      <w:lvlJc w:val="left"/>
+      <w:pPr>
+        <w:ind w:left="3589" w:hanging="360"/>
+      </w:pPr>
+      <w:rPr>
+        <w:rFonts w:ascii="Symbol" w:hAnsi="Symbol" w:hint="default"/>
+      </w:rPr>
+    </w:lvl>
+    <w:lvl w:ilvl="4" w:tplc="04160003" w:tentative="1">
+      <w:start w:val="1"/>
+      <w:numFmt w:val="bullet"/>
+      <w:lvlText w:val="o"/>
+      <w:lvlJc w:val="left"/>
+      <w:pPr>
+        <w:ind w:left="4309" w:hanging="360"/>
+      </w:pPr>
+      <w:rPr>
+        <w:rFonts w:ascii="Courier New" w:hAnsi="Courier New" w:cs="Courier New" w:hint="default"/>
+      </w:rPr>
+    </w:lvl>
+    <w:lvl w:ilvl="5" w:tplc="04160005" w:tentative="1">
+      <w:start w:val="1"/>
+      <w:numFmt w:val="bullet"/>
+      <w:lvlText w:val=""/>
+      <w:lvlJc w:val="left"/>
+      <w:pPr>
+        <w:ind w:left="5029" w:hanging="360"/>
+      </w:pPr>
+      <w:rPr>
+        <w:rFonts w:ascii="Wingdings" w:hAnsi="Wingdings" w:hint="default"/>
+      </w:rPr>
+    </w:lvl>
+    <w:lvl w:ilvl="6" w:tplc="04160001" w:tentative="1">
+      <w:start w:val="1"/>
+      <w:numFmt w:val="bullet"/>
+      <w:lvlText w:val=""/>
+      <w:lvlJc w:val="left"/>
+      <w:pPr>
+        <w:ind w:left="5749" w:hanging="360"/>
+      </w:pPr>
+      <w:rPr>
+        <w:rFonts w:ascii="Symbol" w:hAnsi="Symbol" w:hint="default"/>
+      </w:rPr>
+    </w:lvl>
+    <w:lvl w:ilvl="7" w:tplc="04160003" w:tentative="1">
+      <w:start w:val="1"/>
+      <w:numFmt w:val="bullet"/>
+      <w:lvlText w:val="o"/>
+      <w:lvlJc w:val="left"/>
+      <w:pPr>
+        <w:ind w:left="6469" w:hanging="360"/>
+      </w:pPr>
+      <w:rPr>
+        <w:rFonts w:ascii="Courier New" w:hAnsi="Courier New" w:cs="Courier New" w:hint="default"/>
+      </w:rPr>
+    </w:lvl>
+    <w:lvl w:ilvl="8" w:tplc="04160005" w:tentative="1">
+      <w:start w:val="1"/>
+      <w:numFmt w:val="bullet"/>
+      <w:lvlText w:val=""/>
+      <w:lvlJc w:val="left"/>
+      <w:pPr>
+        <w:ind w:left="7189" w:hanging="360"/>
+      </w:pPr>
+      <w:rPr>
+        <w:rFonts w:ascii="Wingdings" w:hAnsi="Wingdings" w:hint="default"/>
+      </w:rPr>
+    </w:lvl>
+  </w:abstractNum>
+  <w:abstractNum w:abstractNumId="3" w15:restartNumberingAfterBreak="0">
+    <w:nsid w:val="153D04E8"/>
+    <w:multiLevelType w:val="hybridMultilevel"/>
+    <w:tmpl w:val="B4F81068"/>
+    <w:lvl w:ilvl="0" w:tplc="04160001">
+      <w:start w:val="1"/>
+      <w:numFmt w:val="bullet"/>
+      <w:lvlText w:val=""/>
+      <w:lvlJc w:val="left"/>
+      <w:pPr>
+        <w:ind w:left="720" w:hanging="360"/>
+      </w:pPr>
+      <w:rPr>
+        <w:rFonts w:ascii="Symbol" w:hAnsi="Symbol" w:hint="default"/>
+      </w:rPr>
+    </w:lvl>
+    <w:lvl w:ilvl="1" w:tplc="04160003" w:tentative="1">
+      <w:start w:val="1"/>
+      <w:numFmt w:val="bullet"/>
+      <w:lvlText w:val="o"/>
+      <w:lvlJc w:val="left"/>
+      <w:pPr>
+        <w:ind w:left="1440" w:hanging="360"/>
+      </w:pPr>
+      <w:rPr>
+        <w:rFonts w:ascii="Courier New" w:hAnsi="Courier New" w:cs="Courier New" w:hint="default"/>
+      </w:rPr>
+    </w:lvl>
+    <w:lvl w:ilvl="2" w:tplc="04160005" w:tentative="1">
+      <w:start w:val="1"/>
+      <w:numFmt w:val="bullet"/>
+      <w:lvlText w:val=""/>
+      <w:lvlJc w:val="left"/>
+      <w:pPr>
+        <w:ind w:left="2160" w:hanging="360"/>
+      </w:pPr>
+      <w:rPr>
+        <w:rFonts w:ascii="Wingdings" w:hAnsi="Wingdings" w:hint="default"/>
+      </w:rPr>
+    </w:lvl>
+    <w:lvl w:ilvl="3" w:tplc="04160001" w:tentative="1">
+      <w:start w:val="1"/>
+      <w:numFmt w:val="bullet"/>
+      <w:lvlText w:val=""/>
+      <w:lvlJc w:val="left"/>
+      <w:pPr>
+        <w:ind w:left="2880" w:hanging="360"/>
+      </w:pPr>
+      <w:rPr>
+        <w:rFonts w:ascii="Symbol" w:hAnsi="Symbol" w:hint="default"/>
+      </w:rPr>
+    </w:lvl>
+    <w:lvl w:ilvl="4" w:tplc="04160003" w:tentative="1">
+      <w:start w:val="1"/>
+      <w:numFmt w:val="bullet"/>
+      <w:lvlText w:val="o"/>
+      <w:lvlJc w:val="left"/>
+      <w:pPr>
+        <w:ind w:left="3600" w:hanging="360"/>
+      </w:pPr>
+      <w:rPr>
+        <w:rFonts w:ascii="Courier New" w:hAnsi="Courier New" w:cs="Courier New" w:hint="default"/>
+      </w:rPr>
+    </w:lvl>
+    <w:lvl w:ilvl="5" w:tplc="04160005" w:tentative="1">
+      <w:start w:val="1"/>
+      <w:numFmt w:val="bullet"/>
+      <w:lvlText w:val=""/>
+      <w:lvlJc w:val="left"/>
+      <w:pPr>
+        <w:ind w:left="4320" w:hanging="360"/>
+      </w:pPr>
+      <w:rPr>
+        <w:rFonts w:ascii="Wingdings" w:hAnsi="Wingdings" w:hint="default"/>
+      </w:rPr>
+    </w:lvl>
+    <w:lvl w:ilvl="6" w:tplc="04160001" w:tentative="1">
+      <w:start w:val="1"/>
+      <w:numFmt w:val="bullet"/>
+      <w:lvlText w:val=""/>
+      <w:lvlJc w:val="left"/>
+      <w:pPr>
+        <w:ind w:left="5040" w:hanging="360"/>
+      </w:pPr>
+      <w:rPr>
+        <w:rFonts w:ascii="Symbol" w:hAnsi="Symbol" w:hint="default"/>
+      </w:rPr>
+    </w:lvl>
+    <w:lvl w:ilvl="7" w:tplc="04160003" w:tentative="1">
+      <w:start w:val="1"/>
+      <w:numFmt w:val="bullet"/>
+      <w:lvlText w:val="o"/>
+      <w:lvlJc w:val="left"/>
+      <w:pPr>
+        <w:ind w:left="5760" w:hanging="360"/>
+      </w:pPr>
+      <w:rPr>
+        <w:rFonts w:ascii="Courier New" w:hAnsi="Courier New" w:cs="Courier New" w:hint="default"/>
+      </w:rPr>
+    </w:lvl>
+    <w:lvl w:ilvl="8" w:tplc="04160005" w:tentative="1">
+      <w:start w:val="1"/>
+      <w:numFmt w:val="bullet"/>
+      <w:lvlText w:val=""/>
+      <w:lvlJc w:val="left"/>
+      <w:pPr>
+        <w:ind w:left="6480" w:hanging="360"/>
+      </w:pPr>
+      <w:rPr>
+        <w:rFonts w:ascii="Wingdings" w:hAnsi="Wingdings" w:hint="default"/>
+      </w:rPr>
+    </w:lvl>
+  </w:abstractNum>
+  <w:abstractNum w:abstractNumId="4" w15:restartNumberingAfterBreak="0">
+    <w:nsid w:val="23D028CF"/>
+    <w:multiLevelType w:val="hybridMultilevel"/>
+    <w:tmpl w:val="B4906C38"/>
+    <w:lvl w:ilvl="0" w:tplc="04160001">
+      <w:start w:val="1"/>
+      <w:numFmt w:val="bullet"/>
+      <w:lvlText w:val=""/>
+      <w:lvlJc w:val="left"/>
+      <w:pPr>
+        <w:ind w:left="720" w:hanging="360"/>
+      </w:pPr>
+      <w:rPr>
+        <w:rFonts w:ascii="Symbol" w:hAnsi="Symbol" w:hint="default"/>
+      </w:rPr>
+    </w:lvl>
+    <w:lvl w:ilvl="1" w:tplc="04160003" w:tentative="1">
+      <w:start w:val="1"/>
+      <w:numFmt w:val="bullet"/>
+      <w:lvlText w:val="o"/>
+      <w:lvlJc w:val="left"/>
+      <w:pPr>
+        <w:ind w:left="1440" w:hanging="360"/>
+      </w:pPr>
+      <w:rPr>
+        <w:rFonts w:ascii="Courier New" w:hAnsi="Courier New" w:cs="Courier New" w:hint="default"/>
+      </w:rPr>
+    </w:lvl>
+    <w:lvl w:ilvl="2" w:tplc="04160005" w:tentative="1">
+      <w:start w:val="1"/>
+      <w:numFmt w:val="bullet"/>
+      <w:lvlText w:val=""/>
+      <w:lvlJc w:val="left"/>
+      <w:pPr>
+        <w:ind w:left="2160" w:hanging="360"/>
+      </w:pPr>
+      <w:rPr>
+        <w:rFonts w:ascii="Wingdings" w:hAnsi="Wingdings" w:hint="default"/>
+      </w:rPr>
+    </w:lvl>
+    <w:lvl w:ilvl="3" w:tplc="04160001" w:tentative="1">
+      <w:start w:val="1"/>
+      <w:numFmt w:val="bullet"/>
+      <w:lvlText w:val=""/>
+      <w:lvlJc w:val="left"/>
+      <w:pPr>
+        <w:ind w:left="2880" w:hanging="360"/>
+      </w:pPr>
+      <w:rPr>
+        <w:rFonts w:ascii="Symbol" w:hAnsi="Symbol" w:hint="default"/>
+      </w:rPr>
+    </w:lvl>
+    <w:lvl w:ilvl="4" w:tplc="04160003" w:tentative="1">
+      <w:start w:val="1"/>
+      <w:numFmt w:val="bullet"/>
+      <w:lvlText w:val="o"/>
+      <w:lvlJc w:val="left"/>
+      <w:pPr>
+        <w:ind w:left="3600" w:hanging="360"/>
+      </w:pPr>
+      <w:rPr>
+        <w:rFonts w:ascii="Courier New" w:hAnsi="Courier New" w:cs="Courier New" w:hint="default"/>
+      </w:rPr>
+    </w:lvl>
+    <w:lvl w:ilvl="5" w:tplc="04160005" w:tentative="1">
+      <w:start w:val="1"/>
+      <w:numFmt w:val="bullet"/>
+      <w:lvlText w:val=""/>
+      <w:lvlJc w:val="left"/>
+      <w:pPr>
+        <w:ind w:left="4320" w:hanging="360"/>
+      </w:pPr>
+      <w:rPr>
+        <w:rFonts w:ascii="Wingdings" w:hAnsi="Wingdings" w:hint="default"/>
+      </w:rPr>
+    </w:lvl>
+    <w:lvl w:ilvl="6" w:tplc="04160001" w:tentative="1">
+      <w:start w:val="1"/>
+      <w:numFmt w:val="bullet"/>
+      <w:lvlText w:val=""/>
+      <w:lvlJc w:val="left"/>
+      <w:pPr>
+        <w:ind w:left="5040" w:hanging="360"/>
+      </w:pPr>
+      <w:rPr>
+        <w:rFonts w:ascii="Symbol" w:hAnsi="Symbol" w:hint="default"/>
+      </w:rPr>
+    </w:lvl>
+    <w:lvl w:ilvl="7" w:tplc="04160003" w:tentative="1">
+      <w:start w:val="1"/>
+      <w:numFmt w:val="bullet"/>
+      <w:lvlText w:val="o"/>
+      <w:lvlJc w:val="left"/>
+      <w:pPr>
+        <w:ind w:left="5760" w:hanging="360"/>
+      </w:pPr>
+      <w:rPr>
+        <w:rFonts w:ascii="Courier New" w:hAnsi="Courier New" w:cs="Courier New" w:hint="default"/>
+      </w:rPr>
+    </w:lvl>
+    <w:lvl w:ilvl="8" w:tplc="04160005" w:tentative="1">
+      <w:start w:val="1"/>
+      <w:numFmt w:val="bullet"/>
+      <w:lvlText w:val=""/>
+      <w:lvlJc w:val="left"/>
+      <w:pPr>
+        <w:ind w:left="6480" w:hanging="360"/>
+      </w:pPr>
+      <w:rPr>
+        <w:rFonts w:ascii="Wingdings" w:hAnsi="Wingdings" w:hint="default"/>
+      </w:rPr>
+    </w:lvl>
+  </w:abstractNum>
+  <w:abstractNum w:abstractNumId="5" w15:restartNumberingAfterBreak="0">
+    <w:nsid w:val="4A347DDB"/>
+    <w:multiLevelType w:val="hybridMultilevel"/>
+    <w:tmpl w:val="12B0577E"/>
+    <w:lvl w:ilvl="0" w:tplc="04160001">
+      <w:start w:val="1"/>
+      <w:numFmt w:val="bullet"/>
+      <w:lvlText w:val=""/>
+      <w:lvlJc w:val="left"/>
+      <w:pPr>
+        <w:ind w:left="720" w:hanging="360"/>
+      </w:pPr>
+      <w:rPr>
+        <w:rFonts w:ascii="Symbol" w:hAnsi="Symbol" w:hint="default"/>
+      </w:rPr>
+    </w:lvl>
+    <w:lvl w:ilvl="1" w:tplc="04160003">
+      <w:start w:val="1"/>
+      <w:numFmt w:val="bullet"/>
+      <w:lvlText w:val="o"/>
+      <w:lvlJc w:val="left"/>
+      <w:pPr>
+        <w:ind w:left="1440" w:hanging="360"/>
+      </w:pPr>
+      <w:rPr>
+        <w:rFonts w:ascii="Courier New" w:hAnsi="Courier New" w:cs="Courier New" w:hint="default"/>
+      </w:rPr>
+    </w:lvl>
+    <w:lvl w:ilvl="2" w:tplc="04160005" w:tentative="1">
+      <w:start w:val="1"/>
+      <w:numFmt w:val="bullet"/>
+      <w:lvlText w:val=""/>
+      <w:lvlJc w:val="left"/>
+      <w:pPr>
+        <w:ind w:left="2160" w:hanging="360"/>
+      </w:pPr>
+      <w:rPr>
+        <w:rFonts w:ascii="Wingdings" w:hAnsi="Wingdings" w:hint="default"/>
+      </w:rPr>
+    </w:lvl>
+    <w:lvl w:ilvl="3" w:tplc="04160001" w:tentative="1">
+      <w:start w:val="1"/>
+      <w:numFmt w:val="bullet"/>
+      <w:lvlText w:val=""/>
+      <w:lvlJc w:val="left"/>
+      <w:pPr>
+        <w:ind w:left="2880" w:hanging="360"/>
+      </w:pPr>
+      <w:rPr>
+        <w:rFonts w:ascii="Symbol" w:hAnsi="Symbol" w:hint="default"/>
+      </w:rPr>
+    </w:lvl>
+    <w:lvl w:ilvl="4" w:tplc="04160003" w:tentative="1">
+      <w:start w:val="1"/>
+      <w:numFmt w:val="bullet"/>
+      <w:lvlText w:val="o"/>
+      <w:lvlJc w:val="left"/>
+      <w:pPr>
+        <w:ind w:left="3600" w:hanging="360"/>
+      </w:pPr>
+      <w:rPr>
+        <w:rFonts w:ascii="Courier New" w:hAnsi="Courier New" w:cs="Courier New" w:hint="default"/>
+      </w:rPr>
+    </w:lvl>
+    <w:lvl w:ilvl="5" w:tplc="04160005" w:tentative="1">
+      <w:start w:val="1"/>
+      <w:numFmt w:val="bullet"/>
+      <w:lvlText w:val=""/>
+      <w:lvlJc w:val="left"/>
+      <w:pPr>
+        <w:ind w:left="4320" w:hanging="360"/>
+      </w:pPr>
+      <w:rPr>
+        <w:rFonts w:ascii="Wingdings" w:hAnsi="Wingdings" w:hint="default"/>
+      </w:rPr>
+    </w:lvl>
+    <w:lvl w:ilvl="6" w:tplc="04160001" w:tentative="1">
+      <w:start w:val="1"/>
+      <w:numFmt w:val="bullet"/>
+      <w:lvlText w:val=""/>
+      <w:lvlJc w:val="left"/>
+      <w:pPr>
+        <w:ind w:left="5040" w:hanging="360"/>
+      </w:pPr>
+      <w:rPr>
+        <w:rFonts w:ascii="Symbol" w:hAnsi="Symbol" w:hint="default"/>
+      </w:rPr>
+    </w:lvl>
+    <w:lvl w:ilvl="7" w:tplc="04160003" w:tentative="1">
+      <w:start w:val="1"/>
+      <w:numFmt w:val="bullet"/>
+      <w:lvlText w:val="o"/>
+      <w:lvlJc w:val="left"/>
+      <w:pPr>
+        <w:ind w:left="5760" w:hanging="360"/>
+      </w:pPr>
+      <w:rPr>
+        <w:rFonts w:ascii="Courier New" w:hAnsi="Courier New" w:cs="Courier New" w:hint="default"/>
+      </w:rPr>
+    </w:lvl>
+    <w:lvl w:ilvl="8" w:tplc="04160005" w:tentative="1">
+      <w:start w:val="1"/>
+      <w:numFmt w:val="bullet"/>
+      <w:lvlText w:val=""/>
+      <w:lvlJc w:val="left"/>
+      <w:pPr>
+        <w:ind w:left="6480" w:hanging="360"/>
+      </w:pPr>
+      <w:rPr>
+        <w:rFonts w:ascii="Wingdings" w:hAnsi="Wingdings" w:hint="default"/>
+      </w:rPr>
+    </w:lvl>
+  </w:abstractNum>
+  <w:abstractNum w:abstractNumId="6" w15:restartNumberingAfterBreak="0">
     <w:nsid w:val="5F185C56"/>
     <w:multiLevelType w:val="hybridMultilevel"/>
     <w:tmpl w:val="5868F3DC"/>
+    <w:lvl w:ilvl="0" w:tplc="04160001">
+      <w:start w:val="1"/>
+      <w:numFmt w:val="bullet"/>
+      <w:lvlText w:val=""/>
+      <w:lvlJc w:val="left"/>
+      <w:pPr>
+        <w:ind w:left="720" w:hanging="360"/>
+      </w:pPr>
+      <w:rPr>
+        <w:rFonts w:ascii="Symbol" w:hAnsi="Symbol" w:hint="default"/>
+      </w:rPr>
+    </w:lvl>
+    <w:lvl w:ilvl="1" w:tplc="04160003">
+      <w:start w:val="1"/>
+      <w:numFmt w:val="bullet"/>
+      <w:lvlText w:val="o"/>
+      <w:lvlJc w:val="left"/>
+      <w:pPr>
+        <w:ind w:left="1440" w:hanging="360"/>
+      </w:pPr>
+      <w:rPr>
+        <w:rFonts w:ascii="Courier New" w:hAnsi="Courier New" w:cs="Courier New" w:hint="default"/>
+      </w:rPr>
+    </w:lvl>
+    <w:lvl w:ilvl="2" w:tplc="04160005" w:tentative="1">
+      <w:start w:val="1"/>
+      <w:numFmt w:val="bullet"/>
+      <w:lvlText w:val=""/>
+      <w:lvlJc w:val="left"/>
+      <w:pPr>
+        <w:ind w:left="2160" w:hanging="360"/>
+      </w:pPr>
+      <w:rPr>
+        <w:rFonts w:ascii="Wingdings" w:hAnsi="Wingdings" w:hint="default"/>
+      </w:rPr>
+    </w:lvl>
+    <w:lvl w:ilvl="3" w:tplc="04160001" w:tentative="1">
+      <w:start w:val="1"/>
+      <w:numFmt w:val="bullet"/>
+      <w:lvlText w:val=""/>
+      <w:lvlJc w:val="left"/>
+      <w:pPr>
+        <w:ind w:left="2880" w:hanging="360"/>
+      </w:pPr>
+      <w:rPr>
+        <w:rFonts w:ascii="Symbol" w:hAnsi="Symbol" w:hint="default"/>
+      </w:rPr>
+    </w:lvl>
+    <w:lvl w:ilvl="4" w:tplc="04160003" w:tentative="1">
+      <w:start w:val="1"/>
+      <w:numFmt w:val="bullet"/>
+      <w:lvlText w:val="o"/>
+      <w:lvlJc w:val="left"/>
+      <w:pPr>
+        <w:ind w:left="3600" w:hanging="360"/>
+      </w:pPr>
+      <w:rPr>
+        <w:rFonts w:ascii="Courier New" w:hAnsi="Courier New" w:cs="Courier New" w:hint="default"/>
+      </w:rPr>
+    </w:lvl>
+    <w:lvl w:ilvl="5" w:tplc="04160005" w:tentative="1">
+      <w:start w:val="1"/>
+      <w:numFmt w:val="bullet"/>
+      <w:lvlText w:val=""/>
+      <w:lvlJc w:val="left"/>
+      <w:pPr>
+        <w:ind w:left="4320" w:hanging="360"/>
+      </w:pPr>
+      <w:rPr>
+        <w:rFonts w:ascii="Wingdings" w:hAnsi="Wingdings" w:hint="default"/>
+      </w:rPr>
+    </w:lvl>
+    <w:lvl w:ilvl="6" w:tplc="04160001" w:tentative="1">
+      <w:start w:val="1"/>
+      <w:numFmt w:val="bullet"/>
+      <w:lvlText w:val=""/>
+      <w:lvlJc w:val="left"/>
+      <w:pPr>
+        <w:ind w:left="5040" w:hanging="360"/>
+      </w:pPr>
+      <w:rPr>
+        <w:rFonts w:ascii="Symbol" w:hAnsi="Symbol" w:hint="default"/>
+      </w:rPr>
+    </w:lvl>
+    <w:lvl w:ilvl="7" w:tplc="04160003" w:tentative="1">
+      <w:start w:val="1"/>
+      <w:numFmt w:val="bullet"/>
+      <w:lvlText w:val="o"/>
+      <w:lvlJc w:val="left"/>
+      <w:pPr>
+        <w:ind w:left="5760" w:hanging="360"/>
+      </w:pPr>
+      <w:rPr>
+        <w:rFonts w:ascii="Courier New" w:hAnsi="Courier New" w:cs="Courier New" w:hint="default"/>
+      </w:rPr>
+    </w:lvl>
+    <w:lvl w:ilvl="8" w:tplc="04160005" w:tentative="1">
+      <w:start w:val="1"/>
+      <w:numFmt w:val="bullet"/>
+      <w:lvlText w:val=""/>
+      <w:lvlJc w:val="left"/>
+      <w:pPr>
+        <w:ind w:left="6480" w:hanging="360"/>
+      </w:pPr>
+      <w:rPr>
+        <w:rFonts w:ascii="Wingdings" w:hAnsi="Wingdings" w:hint="default"/>
+      </w:rPr>
+    </w:lvl>
+  </w:abstractNum>
+  <w:abstractNum w:abstractNumId="7" w15:restartNumberingAfterBreak="0">
+    <w:nsid w:val="64BD6C4F"/>
+    <w:multiLevelType w:val="hybridMultilevel"/>
+    <w:tmpl w:val="6772DC08"/>
     <w:lvl w:ilvl="0" w:tplc="04160001">
       <w:start w:val="1"/>
       <w:numFmt w:val="bullet"/>
@@ -1027,7 +2475,25 @@
     <w:abstractNumId w:val="0"/>
   </w:num>
   <w:num w:numId="2">
+    <w:abstractNumId w:val="6"/>
+  </w:num>
+  <w:num w:numId="3">
+    <w:abstractNumId w:val="3"/>
+  </w:num>
+  <w:num w:numId="4">
+    <w:abstractNumId w:val="2"/>
+  </w:num>
+  <w:num w:numId="5">
+    <w:abstractNumId w:val="4"/>
+  </w:num>
+  <w:num w:numId="6">
     <w:abstractNumId w:val="1"/>
+  </w:num>
+  <w:num w:numId="7">
+    <w:abstractNumId w:val="7"/>
+  </w:num>
+  <w:num w:numId="8">
+    <w:abstractNumId w:val="5"/>
   </w:num>
 </w:numbering>
 </file>
@@ -1429,11 +2895,20 @@
   <w:style w:type="paragraph" w:default="1" w:styleId="Normal">
     <w:name w:val="Normal"/>
     <w:qFormat/>
+    <w:rsid w:val="003317AD"/>
+    <w:pPr>
+      <w:spacing w:before="100" w:beforeAutospacing="1" w:after="100" w:afterAutospacing="1" w:line="360" w:lineRule="auto"/>
+      <w:ind w:firstLine="709"/>
+      <w:jc w:val="both"/>
+    </w:pPr>
+    <w:rPr>
+      <w:rFonts w:ascii="Arial" w:hAnsi="Arial"/>
+      <w:sz w:val="28"/>
+    </w:rPr>
   </w:style>
   <w:style w:type="character" w:default="1" w:styleId="Fontepargpadro">
     <w:name w:val="Default Paragraph Font"/>
     <w:uiPriority w:val="1"/>
-    <w:semiHidden/>
     <w:unhideWhenUsed/>
   </w:style>
   <w:style w:type="table" w:default="1" w:styleId="Tabelanormal">
@@ -1464,13 +2939,14 @@
     <w:link w:val="TtuloChar"/>
     <w:uiPriority w:val="10"/>
     <w:qFormat/>
-    <w:rsid w:val="00C05BE4"/>
+    <w:rsid w:val="003317AD"/>
     <w:pPr>
-      <w:spacing w:after="0" w:line="240" w:lineRule="auto"/>
+      <w:spacing w:line="240" w:lineRule="auto"/>
+      <w:ind w:firstLine="0"/>
       <w:contextualSpacing/>
     </w:pPr>
     <w:rPr>
-      <w:rFonts w:asciiTheme="majorHAnsi" w:eastAsiaTheme="majorEastAsia" w:hAnsiTheme="majorHAnsi" w:cstheme="majorBidi"/>
+      <w:rFonts w:eastAsiaTheme="majorEastAsia" w:cstheme="majorBidi"/>
       <w:spacing w:val="-10"/>
       <w:kern w:val="28"/>
       <w:sz w:val="56"/>
@@ -1482,9 +2958,9 @@
     <w:basedOn w:val="Fontepargpadro"/>
     <w:link w:val="Ttulo"/>
     <w:uiPriority w:val="10"/>
-    <w:rsid w:val="00C05BE4"/>
+    <w:rsid w:val="003317AD"/>
     <w:rPr>
-      <w:rFonts w:asciiTheme="majorHAnsi" w:eastAsiaTheme="majorEastAsia" w:hAnsiTheme="majorHAnsi" w:cstheme="majorBidi"/>
+      <w:rFonts w:ascii="Arial" w:eastAsiaTheme="majorEastAsia" w:hAnsi="Arial" w:cstheme="majorBidi"/>
       <w:spacing w:val="-10"/>
       <w:kern w:val="28"/>
       <w:sz w:val="56"/>
@@ -1498,16 +2974,18 @@
     <w:link w:val="SubttuloChar"/>
     <w:uiPriority w:val="11"/>
     <w:qFormat/>
-    <w:rsid w:val="00C05BE4"/>
+    <w:rsid w:val="00F74DAA"/>
     <w:pPr>
       <w:numPr>
         <w:ilvl w:val="1"/>
       </w:numPr>
+      <w:ind w:firstLine="709"/>
     </w:pPr>
     <w:rPr>
       <w:rFonts w:eastAsiaTheme="minorEastAsia"/>
       <w:color w:val="5A5A5A" w:themeColor="text1" w:themeTint="A5"/>
       <w:spacing w:val="15"/>
+      <w:sz w:val="40"/>
     </w:rPr>
   </w:style>
   <w:style w:type="character" w:customStyle="1" w:styleId="SubttuloChar">
@@ -1515,22 +2993,22 @@
     <w:basedOn w:val="Fontepargpadro"/>
     <w:link w:val="Subttulo"/>
     <w:uiPriority w:val="11"/>
-    <w:rsid w:val="00C05BE4"/>
+    <w:rsid w:val="00F74DAA"/>
     <w:rPr>
-      <w:rFonts w:eastAsiaTheme="minorEastAsia"/>
+      <w:rFonts w:ascii="Arial" w:eastAsiaTheme="minorEastAsia" w:hAnsi="Arial"/>
       <w:color w:val="5A5A5A" w:themeColor="text1" w:themeTint="A5"/>
       <w:spacing w:val="15"/>
+      <w:sz w:val="40"/>
     </w:rPr>
   </w:style>
   <w:style w:type="paragraph" w:styleId="NormalWeb">
     <w:name w:val="Normal (Web)"/>
     <w:basedOn w:val="Normal"/>
     <w:uiPriority w:val="99"/>
-    <w:semiHidden/>
     <w:unhideWhenUsed/>
     <w:rsid w:val="00C05BE4"/>
     <w:pPr>
-      <w:spacing w:before="100" w:beforeAutospacing="1" w:after="100" w:afterAutospacing="1" w:line="240" w:lineRule="auto"/>
+      <w:spacing w:line="240" w:lineRule="auto"/>
     </w:pPr>
     <w:rPr>
       <w:rFonts w:ascii="Times New Roman" w:eastAsia="Times New Roman" w:hAnsi="Times New Roman" w:cs="Times New Roman"/>
@@ -1560,6 +3038,20 @@
       <w:ind w:left="720"/>
       <w:contextualSpacing/>
     </w:pPr>
+  </w:style>
+  <w:style w:type="paragraph" w:styleId="SemEspaamento">
+    <w:name w:val="No Spacing"/>
+    <w:uiPriority w:val="1"/>
+    <w:qFormat/>
+    <w:rsid w:val="003317AD"/>
+    <w:pPr>
+      <w:spacing w:before="100" w:beforeAutospacing="1" w:after="100" w:afterAutospacing="1" w:line="240" w:lineRule="auto"/>
+      <w:jc w:val="both"/>
+    </w:pPr>
+    <w:rPr>
+      <w:rFonts w:ascii="Arial" w:hAnsi="Arial"/>
+      <w:sz w:val="28"/>
+    </w:rPr>
   </w:style>
 </w:styles>
 </file>

</xml_diff>

<commit_message>
:books:docs: update Relatorio semanal
</commit_message>
<xml_diff>
--- a/docs/Relatorios/relatorioSemanal.docx
+++ b/docs/Relatorios/relatorioSemanal.docx
@@ -631,23 +631,7 @@
           <w:sz w:val="28"/>
           <w:szCs w:val="28"/>
         </w:rPr>
-        <w:t>Engenharia de Software: 2</w:t>
-      </w:r>
-      <w:r>
-        <w:rPr>
-          <w:rFonts w:ascii="Arial" w:hAnsi="Arial" w:cs="Arial"/>
-          <w:sz w:val="28"/>
-          <w:szCs w:val="28"/>
-        </w:rPr>
-        <w:t>5</w:t>
-      </w:r>
-      <w:r>
-        <w:rPr>
-          <w:rFonts w:ascii="Arial" w:hAnsi="Arial" w:cs="Arial"/>
-          <w:sz w:val="28"/>
-          <w:szCs w:val="28"/>
-        </w:rPr>
-        <w:t>%.</w:t>
+        <w:t>Engenharia de Software: 25%.</w:t>
       </w:r>
     </w:p>
     <w:p>
@@ -679,23 +663,7 @@
           <w:sz w:val="28"/>
           <w:szCs w:val="28"/>
         </w:rPr>
-        <w:t xml:space="preserve">: </w:t>
-      </w:r>
-      <w:r>
-        <w:rPr>
-          <w:rFonts w:ascii="Arial" w:hAnsi="Arial" w:cs="Arial"/>
-          <w:sz w:val="28"/>
-          <w:szCs w:val="28"/>
-        </w:rPr>
-        <w:t>10</w:t>
-      </w:r>
-      <w:r>
-        <w:rPr>
-          <w:rFonts w:ascii="Arial" w:hAnsi="Arial" w:cs="Arial"/>
-          <w:sz w:val="28"/>
-          <w:szCs w:val="28"/>
-        </w:rPr>
-        <w:t>%.</w:t>
+        <w:t>: 10%.</w:t>
       </w:r>
     </w:p>
     <w:p>
@@ -727,23 +695,7 @@
           <w:sz w:val="28"/>
           <w:szCs w:val="28"/>
         </w:rPr>
-        <w:t xml:space="preserve">: </w:t>
-      </w:r>
-      <w:r>
-        <w:rPr>
-          <w:rFonts w:ascii="Arial" w:hAnsi="Arial" w:cs="Arial"/>
-          <w:sz w:val="28"/>
-          <w:szCs w:val="28"/>
-        </w:rPr>
-        <w:t>10</w:t>
-      </w:r>
-      <w:r>
-        <w:rPr>
-          <w:rFonts w:ascii="Arial" w:hAnsi="Arial" w:cs="Arial"/>
-          <w:sz w:val="28"/>
-          <w:szCs w:val="28"/>
-        </w:rPr>
-        <w:t>%.</w:t>
+        <w:t>: 10%.</w:t>
       </w:r>
     </w:p>
     <w:p>
@@ -1087,23 +1039,7 @@
           <w:szCs w:val="28"/>
           <w:lang w:eastAsia="pt-BR"/>
         </w:rPr>
-        <w:t xml:space="preserve">Engenharia de Software: </w:t>
-      </w:r>
-      <w:r>
-        <w:rPr>
-          <w:rFonts w:eastAsia="Times New Roman" w:cs="Arial"/>
-          <w:szCs w:val="28"/>
-          <w:lang w:eastAsia="pt-BR"/>
-        </w:rPr>
-        <w:t>35</w:t>
-      </w:r>
-      <w:r>
-        <w:rPr>
-          <w:rFonts w:eastAsia="Times New Roman" w:cs="Arial"/>
-          <w:szCs w:val="28"/>
-          <w:lang w:eastAsia="pt-BR"/>
-        </w:rPr>
-        <w:t>%.</w:t>
+        <w:t>Engenharia de Software: 35%.</w:t>
       </w:r>
     </w:p>
     <w:p>
@@ -1167,23 +1103,7 @@
           <w:szCs w:val="28"/>
           <w:lang w:eastAsia="pt-BR"/>
         </w:rPr>
-        <w:t xml:space="preserve">: </w:t>
-      </w:r>
-      <w:r>
-        <w:rPr>
-          <w:rFonts w:eastAsia="Times New Roman" w:cs="Arial"/>
-          <w:szCs w:val="28"/>
-          <w:lang w:eastAsia="pt-BR"/>
-        </w:rPr>
-        <w:t>20</w:t>
-      </w:r>
-      <w:r>
-        <w:rPr>
-          <w:rFonts w:eastAsia="Times New Roman" w:cs="Arial"/>
-          <w:szCs w:val="28"/>
-          <w:lang w:eastAsia="pt-BR"/>
-        </w:rPr>
-        <w:t>%.</w:t>
+        <w:t>: 20%.</w:t>
       </w:r>
     </w:p>
     <w:p>
@@ -1548,8 +1468,414 @@
         </w:rPr>
         <w:t>%.</w:t>
       </w:r>
+    </w:p>
+    <w:p>
+      <w:pPr>
+        <w:rPr>
+          <w:lang w:eastAsia="pt-BR"/>
+        </w:rPr>
+      </w:pPr>
+      <w:r>
+        <w:rPr>
+          <w:lang w:eastAsia="pt-BR"/>
+        </w:rPr>
+        <w:br w:type="page"/>
+      </w:r>
+    </w:p>
+    <w:p>
+      <w:pPr>
+        <w:pStyle w:val="Ttulo"/>
+      </w:pPr>
+      <w:r>
+        <w:lastRenderedPageBreak/>
+        <w:t xml:space="preserve">Relatório </w:t>
+      </w:r>
+      <w:r>
+        <w:t>24</w:t>
+      </w:r>
+      <w:r>
+        <w:t>/11</w:t>
+      </w:r>
+      <w:r>
+        <w:t xml:space="preserve"> – 28/11</w:t>
+      </w:r>
+      <w:r>
+        <w:t xml:space="preserve"> </w:t>
+      </w:r>
+      <w:r>
+        <w:t>(Semana Projeto)</w:t>
+      </w:r>
+    </w:p>
+    <w:p>
+      <w:r>
+        <w:t xml:space="preserve">Nesta semana de projeto encerramos a sprint1 finalizando o front </w:t>
+      </w:r>
+      <w:proofErr w:type="spellStart"/>
+      <w:r>
+        <w:t>end</w:t>
+      </w:r>
+      <w:proofErr w:type="spellEnd"/>
+      <w:r>
+        <w:t xml:space="preserve"> e começamos o </w:t>
+      </w:r>
+      <w:proofErr w:type="spellStart"/>
+      <w:r>
+        <w:t>backend</w:t>
+      </w:r>
+      <w:proofErr w:type="spellEnd"/>
+      <w:r>
+        <w:t>.</w:t>
+      </w:r>
+    </w:p>
+    <w:p>
+      <w:pPr>
+        <w:pStyle w:val="Subttulo"/>
+        <w:rPr>
+          <w:rFonts w:cs="Arial"/>
+          <w:szCs w:val="40"/>
+        </w:rPr>
+      </w:pPr>
+      <w:r>
+        <w:rPr>
+          <w:rFonts w:cs="Arial"/>
+          <w:szCs w:val="40"/>
+        </w:rPr>
+        <w:t>Atividades dos Integrantes:</w:t>
+      </w:r>
+    </w:p>
+    <w:p>
+      <w:pPr>
+        <w:pStyle w:val="PargrafodaLista"/>
+        <w:numPr>
+          <w:ilvl w:val="0"/>
+          <w:numId w:val="8"/>
+        </w:numPr>
+      </w:pPr>
+      <w:proofErr w:type="spellStart"/>
+      <w:r>
+        <w:t>FrontEnd</w:t>
+      </w:r>
+      <w:proofErr w:type="spellEnd"/>
+      <w:r>
+        <w:t xml:space="preserve">: </w:t>
+      </w:r>
+    </w:p>
+    <w:p>
+      <w:pPr>
+        <w:pStyle w:val="PargrafodaLista"/>
+        <w:numPr>
+          <w:ilvl w:val="1"/>
+          <w:numId w:val="8"/>
+        </w:numPr>
+      </w:pPr>
+      <w:r>
+        <w:t>R</w:t>
+      </w:r>
+      <w:r>
+        <w:t xml:space="preserve">yan e Felipe </w:t>
+      </w:r>
+      <w:r>
+        <w:t>vão encerrar</w:t>
+      </w:r>
+      <w:r>
+        <w:t xml:space="preserve"> o </w:t>
+      </w:r>
+      <w:proofErr w:type="spellStart"/>
+      <w:r>
+        <w:t>frontend</w:t>
+      </w:r>
+      <w:proofErr w:type="spellEnd"/>
+      <w:r>
+        <w:t>.</w:t>
+      </w:r>
+    </w:p>
+    <w:p>
+      <w:pPr>
+        <w:pStyle w:val="PargrafodaLista"/>
+        <w:numPr>
+          <w:ilvl w:val="0"/>
+          <w:numId w:val="8"/>
+        </w:numPr>
+      </w:pPr>
+      <w:r>
+        <w:t>GitHub:</w:t>
+      </w:r>
+    </w:p>
+    <w:p>
+      <w:pPr>
+        <w:pStyle w:val="PargrafodaLista"/>
+        <w:numPr>
+          <w:ilvl w:val="1"/>
+          <w:numId w:val="8"/>
+        </w:numPr>
+      </w:pPr>
+      <w:r>
+        <w:t xml:space="preserve">Kelvim </w:t>
+      </w:r>
+      <w:r>
+        <w:t xml:space="preserve">atualizou o </w:t>
+      </w:r>
+      <w:proofErr w:type="spellStart"/>
+      <w:r>
+        <w:t>readme</w:t>
+      </w:r>
+      <w:proofErr w:type="spellEnd"/>
+      <w:r>
+        <w:t xml:space="preserve">, colocou imagens e os diagramas, adicionou </w:t>
+      </w:r>
+      <w:proofErr w:type="spellStart"/>
+      <w:r>
+        <w:t>card</w:t>
+      </w:r>
+      <w:proofErr w:type="spellEnd"/>
+      <w:r>
+        <w:t xml:space="preserve"> de tarefas para o </w:t>
+      </w:r>
+      <w:proofErr w:type="spellStart"/>
+      <w:r>
+        <w:t>backend</w:t>
+      </w:r>
+      <w:proofErr w:type="spellEnd"/>
+      <w:r>
+        <w:t>.</w:t>
+      </w:r>
+    </w:p>
+    <w:p>
+      <w:pPr>
+        <w:pStyle w:val="NormalWeb"/>
+        <w:rPr>
+          <w:rFonts w:ascii="Arial" w:eastAsiaTheme="minorEastAsia" w:hAnsi="Arial" w:cs="Arial"/>
+          <w:color w:val="5A5A5A" w:themeColor="text1" w:themeTint="A5"/>
+          <w:spacing w:val="15"/>
+          <w:sz w:val="36"/>
+          <w:szCs w:val="36"/>
+          <w:lang w:eastAsia="en-US"/>
+        </w:rPr>
+      </w:pPr>
+      <w:r>
+        <w:rPr>
+          <w:rFonts w:ascii="Arial" w:eastAsiaTheme="minorEastAsia" w:hAnsi="Arial" w:cs="Arial"/>
+          <w:color w:val="5A5A5A" w:themeColor="text1" w:themeTint="A5"/>
+          <w:spacing w:val="15"/>
+          <w:sz w:val="36"/>
+          <w:szCs w:val="36"/>
+          <w:lang w:eastAsia="en-US"/>
+        </w:rPr>
+        <w:t>Progresso do projeto:</w:t>
+      </w:r>
+    </w:p>
+    <w:p>
+      <w:pPr>
+        <w:pStyle w:val="PargrafodaLista"/>
+        <w:numPr>
+          <w:ilvl w:val="0"/>
+          <w:numId w:val="2"/>
+        </w:numPr>
+        <w:rPr>
+          <w:rFonts w:eastAsia="Times New Roman" w:cs="Arial"/>
+          <w:szCs w:val="28"/>
+          <w:lang w:eastAsia="pt-BR"/>
+        </w:rPr>
+      </w:pPr>
+      <w:r>
+        <w:rPr>
+          <w:rFonts w:eastAsia="Times New Roman" w:cs="Arial"/>
+          <w:szCs w:val="28"/>
+          <w:lang w:eastAsia="pt-BR"/>
+        </w:rPr>
+        <w:t xml:space="preserve">Engenharia de Software: </w:t>
+      </w:r>
+      <w:r>
+        <w:rPr>
+          <w:rFonts w:eastAsia="Times New Roman" w:cs="Arial"/>
+          <w:szCs w:val="28"/>
+          <w:lang w:eastAsia="pt-BR"/>
+        </w:rPr>
+        <w:t>60</w:t>
+      </w:r>
+      <w:r>
+        <w:rPr>
+          <w:rFonts w:eastAsia="Times New Roman" w:cs="Arial"/>
+          <w:szCs w:val="28"/>
+          <w:lang w:eastAsia="pt-BR"/>
+        </w:rPr>
+        <w:t>%.</w:t>
+      </w:r>
+    </w:p>
+    <w:p>
+      <w:pPr>
+        <w:pStyle w:val="PargrafodaLista"/>
+        <w:numPr>
+          <w:ilvl w:val="0"/>
+          <w:numId w:val="2"/>
+        </w:numPr>
+        <w:rPr>
+          <w:rFonts w:eastAsia="Times New Roman" w:cs="Arial"/>
+          <w:szCs w:val="28"/>
+          <w:lang w:eastAsia="pt-BR"/>
+        </w:rPr>
+      </w:pPr>
+      <w:proofErr w:type="spellStart"/>
+      <w:r>
+        <w:rPr>
+          <w:rFonts w:eastAsia="Times New Roman" w:cs="Arial"/>
+          <w:szCs w:val="28"/>
+          <w:lang w:eastAsia="pt-BR"/>
+        </w:rPr>
+        <w:t>BackEnd</w:t>
+      </w:r>
+      <w:proofErr w:type="spellEnd"/>
+      <w:r>
+        <w:rPr>
+          <w:rFonts w:eastAsia="Times New Roman" w:cs="Arial"/>
+          <w:szCs w:val="28"/>
+          <w:lang w:eastAsia="pt-BR"/>
+        </w:rPr>
+        <w:t>: 10%.</w:t>
+      </w:r>
+    </w:p>
+    <w:p>
+      <w:pPr>
+        <w:pStyle w:val="PargrafodaLista"/>
+        <w:numPr>
+          <w:ilvl w:val="0"/>
+          <w:numId w:val="2"/>
+        </w:numPr>
+        <w:rPr>
+          <w:rFonts w:eastAsia="Times New Roman" w:cs="Arial"/>
+          <w:szCs w:val="28"/>
+          <w:lang w:eastAsia="pt-BR"/>
+        </w:rPr>
+      </w:pPr>
       <w:bookmarkStart w:id="0" w:name="_GoBack"/>
-      <w:bookmarkEnd w:id="0"/>
+      <w:proofErr w:type="spellStart"/>
+      <w:r>
+        <w:rPr>
+          <w:rFonts w:eastAsia="Times New Roman" w:cs="Arial"/>
+          <w:szCs w:val="28"/>
+          <w:lang w:eastAsia="pt-BR"/>
+        </w:rPr>
+        <w:t>FrontEnd</w:t>
+      </w:r>
+      <w:proofErr w:type="spellEnd"/>
+      <w:r>
+        <w:rPr>
+          <w:rFonts w:eastAsia="Times New Roman" w:cs="Arial"/>
+          <w:szCs w:val="28"/>
+          <w:lang w:eastAsia="pt-BR"/>
+        </w:rPr>
+        <w:t xml:space="preserve">: </w:t>
+      </w:r>
+      <w:r>
+        <w:rPr>
+          <w:rFonts w:eastAsia="Times New Roman" w:cs="Arial"/>
+          <w:szCs w:val="28"/>
+          <w:lang w:eastAsia="pt-BR"/>
+        </w:rPr>
+        <w:t>80</w:t>
+      </w:r>
+      <w:r>
+        <w:rPr>
+          <w:rFonts w:eastAsia="Times New Roman" w:cs="Arial"/>
+          <w:szCs w:val="28"/>
+          <w:lang w:eastAsia="pt-BR"/>
+        </w:rPr>
+        <w:t>%.</w:t>
+      </w:r>
+    </w:p>
+    <w:bookmarkEnd w:id="0"/>
+    <w:p>
+      <w:pPr>
+        <w:pStyle w:val="PargrafodaLista"/>
+        <w:numPr>
+          <w:ilvl w:val="0"/>
+          <w:numId w:val="2"/>
+        </w:numPr>
+        <w:rPr>
+          <w:rFonts w:eastAsia="Times New Roman" w:cs="Arial"/>
+          <w:szCs w:val="28"/>
+          <w:lang w:eastAsia="pt-BR"/>
+        </w:rPr>
+      </w:pPr>
+      <w:r>
+        <w:rPr>
+          <w:rFonts w:eastAsia="Times New Roman" w:cs="Arial"/>
+          <w:szCs w:val="28"/>
+          <w:lang w:eastAsia="pt-BR"/>
+        </w:rPr>
+        <w:t xml:space="preserve">IA: </w:t>
+      </w:r>
+      <w:r>
+        <w:rPr>
+          <w:rFonts w:eastAsia="Times New Roman" w:cs="Arial"/>
+          <w:szCs w:val="28"/>
+          <w:lang w:eastAsia="pt-BR"/>
+        </w:rPr>
+        <w:t>5</w:t>
+      </w:r>
+      <w:r>
+        <w:rPr>
+          <w:rFonts w:eastAsia="Times New Roman" w:cs="Arial"/>
+          <w:szCs w:val="28"/>
+          <w:lang w:eastAsia="pt-BR"/>
+        </w:rPr>
+        <w:t>%.</w:t>
+      </w:r>
+    </w:p>
+    <w:p>
+      <w:pPr>
+        <w:pStyle w:val="PargrafodaLista"/>
+        <w:numPr>
+          <w:ilvl w:val="0"/>
+          <w:numId w:val="2"/>
+        </w:numPr>
+        <w:rPr>
+          <w:rFonts w:eastAsia="Times New Roman" w:cs="Arial"/>
+          <w:szCs w:val="28"/>
+          <w:lang w:eastAsia="pt-BR"/>
+        </w:rPr>
+      </w:pPr>
+      <w:r>
+        <w:rPr>
+          <w:rFonts w:eastAsia="Times New Roman" w:cs="Arial"/>
+          <w:szCs w:val="28"/>
+          <w:lang w:eastAsia="pt-BR"/>
+        </w:rPr>
+        <w:t>Artigo: 0%.</w:t>
+      </w:r>
+    </w:p>
+    <w:p>
+      <w:pPr>
+        <w:pStyle w:val="PargrafodaLista"/>
+        <w:numPr>
+          <w:ilvl w:val="0"/>
+          <w:numId w:val="2"/>
+        </w:numPr>
+        <w:rPr>
+          <w:rFonts w:eastAsia="Times New Roman" w:cs="Arial"/>
+          <w:szCs w:val="28"/>
+          <w:lang w:eastAsia="pt-BR"/>
+        </w:rPr>
+      </w:pPr>
+      <w:r>
+        <w:rPr>
+          <w:rFonts w:eastAsia="Times New Roman" w:cs="Arial"/>
+          <w:szCs w:val="28"/>
+          <w:lang w:eastAsia="pt-BR"/>
+        </w:rPr>
+        <w:t>Teste automatizado: 0%.</w:t>
+      </w:r>
+    </w:p>
+    <w:p>
+      <w:pPr>
+        <w:pStyle w:val="PargrafodaLista"/>
+        <w:ind w:firstLine="0"/>
+        <w:rPr>
+          <w:rFonts w:eastAsia="Times New Roman" w:cs="Arial"/>
+          <w:szCs w:val="28"/>
+          <w:lang w:eastAsia="pt-BR"/>
+        </w:rPr>
+      </w:pPr>
     </w:p>
     <w:p>
       <w:pPr>
@@ -2909,6 +3235,7 @@
   <w:style w:type="character" w:default="1" w:styleId="Fontepargpadro">
     <w:name w:val="Default Paragraph Font"/>
     <w:uiPriority w:val="1"/>
+    <w:semiHidden/>
     <w:unhideWhenUsed/>
   </w:style>
   <w:style w:type="table" w:default="1" w:styleId="Tabelanormal">

</xml_diff>

<commit_message>
:books:docs: update RelatorioSemanal 03-12-25
</commit_message>
<xml_diff>
--- a/docs/Relatorios/relatorioSemanal.docx
+++ b/docs/Relatorios/relatorioSemanal.docx
@@ -1569,10 +1569,7 @@
         </w:numPr>
       </w:pPr>
       <w:r>
-        <w:t>R</w:t>
-      </w:r>
-      <w:r>
-        <w:t xml:space="preserve">yan e Felipe </w:t>
+        <w:t xml:space="preserve">Ryan e Felipe </w:t>
       </w:r>
       <w:r>
         <w:t>vão encerrar</w:t>
@@ -1610,10 +1607,7 @@
         </w:numPr>
       </w:pPr>
       <w:r>
-        <w:t xml:space="preserve">Kelvim </w:t>
-      </w:r>
-      <w:r>
-        <w:t xml:space="preserve">atualizou o </w:t>
+        <w:t xml:space="preserve">Kelvim atualizou o </w:t>
       </w:r>
       <w:proofErr w:type="spellStart"/>
       <w:r>
@@ -1747,7 +1741,6 @@
           <w:lang w:eastAsia="pt-BR"/>
         </w:rPr>
       </w:pPr>
-      <w:bookmarkStart w:id="0" w:name="_GoBack"/>
       <w:proofErr w:type="spellStart"/>
       <w:r>
         <w:rPr>
@@ -1783,7 +1776,6 @@
         <w:t>%.</w:t>
       </w:r>
     </w:p>
-    <w:bookmarkEnd w:id="0"/>
     <w:p>
       <w:pPr>
         <w:pStyle w:val="PargrafodaLista"/>
@@ -1865,6 +1857,392 @@
         </w:rPr>
         <w:t>Teste automatizado: 0%.</w:t>
       </w:r>
+    </w:p>
+    <w:p>
+      <w:pPr>
+        <w:rPr>
+          <w:lang w:eastAsia="pt-BR"/>
+        </w:rPr>
+      </w:pPr>
+      <w:r>
+        <w:rPr>
+          <w:lang w:eastAsia="pt-BR"/>
+        </w:rPr>
+        <w:br w:type="page"/>
+      </w:r>
+    </w:p>
+    <w:p>
+      <w:pPr>
+        <w:pStyle w:val="Ttulo"/>
+      </w:pPr>
+      <w:r>
+        <w:lastRenderedPageBreak/>
+        <w:t>Relatório 12/11 (Aula Engenharia Software)</w:t>
+      </w:r>
+    </w:p>
+    <w:p>
+      <w:r>
+        <w:t xml:space="preserve">Essa semana foi usada para encaminhar o </w:t>
+      </w:r>
+      <w:proofErr w:type="spellStart"/>
+      <w:r>
+        <w:t>backend</w:t>
+      </w:r>
+      <w:proofErr w:type="spellEnd"/>
+      <w:r>
+        <w:t xml:space="preserve"> e o teste automatizado, foi escolhido o </w:t>
+      </w:r>
+      <w:proofErr w:type="spellStart"/>
+      <w:r>
+        <w:t>WebdriverIO</w:t>
+      </w:r>
+      <w:proofErr w:type="spellEnd"/>
+      <w:r>
+        <w:t xml:space="preserve"> </w:t>
+      </w:r>
+      <w:r>
+        <w:t>um framework de automação de testes para aplicações web</w:t>
+      </w:r>
+      <w:r>
+        <w:t>.</w:t>
+      </w:r>
+    </w:p>
+    <w:p>
+      <w:pPr>
+        <w:pStyle w:val="Subttulo"/>
+        <w:rPr>
+          <w:rFonts w:cs="Arial"/>
+          <w:szCs w:val="40"/>
+        </w:rPr>
+      </w:pPr>
+      <w:r>
+        <w:rPr>
+          <w:rFonts w:cs="Arial"/>
+          <w:szCs w:val="40"/>
+        </w:rPr>
+        <w:t>Atividades dos Integrantes:</w:t>
+      </w:r>
+    </w:p>
+    <w:p>
+      <w:pPr>
+        <w:pStyle w:val="PargrafodaLista"/>
+        <w:numPr>
+          <w:ilvl w:val="0"/>
+          <w:numId w:val="9"/>
+        </w:numPr>
+      </w:pPr>
+      <w:proofErr w:type="spellStart"/>
+      <w:r>
+        <w:t>BackEnd</w:t>
+      </w:r>
+      <w:proofErr w:type="spellEnd"/>
+      <w:r>
+        <w:t>: Ryan</w:t>
+      </w:r>
+    </w:p>
+    <w:p>
+      <w:pPr>
+        <w:pStyle w:val="PargrafodaLista"/>
+        <w:numPr>
+          <w:ilvl w:val="1"/>
+          <w:numId w:val="9"/>
+        </w:numPr>
+      </w:pPr>
+      <w:r>
+        <w:t>Diagrama de classes refinado e criação do banco de dados</w:t>
+      </w:r>
+    </w:p>
+    <w:p>
+      <w:pPr>
+        <w:pStyle w:val="PargrafodaLista"/>
+        <w:numPr>
+          <w:ilvl w:val="0"/>
+          <w:numId w:val="9"/>
+        </w:numPr>
+      </w:pPr>
+      <w:r>
+        <w:t>Testes: Kelvim</w:t>
+      </w:r>
+    </w:p>
+    <w:p>
+      <w:pPr>
+        <w:pStyle w:val="PargrafodaLista"/>
+        <w:numPr>
+          <w:ilvl w:val="1"/>
+          <w:numId w:val="9"/>
+        </w:numPr>
+      </w:pPr>
+      <w:r>
+        <w:t>Primeira implementação e testes iniciais</w:t>
+      </w:r>
+    </w:p>
+    <w:p>
+      <w:pPr>
+        <w:pStyle w:val="NormalWeb"/>
+        <w:rPr>
+          <w:rFonts w:ascii="Arial" w:eastAsiaTheme="minorEastAsia" w:hAnsi="Arial" w:cs="Arial"/>
+          <w:color w:val="5A5A5A" w:themeColor="text1" w:themeTint="A5"/>
+          <w:spacing w:val="15"/>
+          <w:sz w:val="36"/>
+          <w:szCs w:val="36"/>
+          <w:lang w:eastAsia="en-US"/>
+        </w:rPr>
+      </w:pPr>
+      <w:r>
+        <w:rPr>
+          <w:rFonts w:ascii="Arial" w:eastAsiaTheme="minorEastAsia" w:hAnsi="Arial" w:cs="Arial"/>
+          <w:color w:val="5A5A5A" w:themeColor="text1" w:themeTint="A5"/>
+          <w:spacing w:val="15"/>
+          <w:sz w:val="36"/>
+          <w:szCs w:val="36"/>
+          <w:lang w:eastAsia="en-US"/>
+        </w:rPr>
+        <w:t>Progresso do projeto:</w:t>
+      </w:r>
+    </w:p>
+    <w:p>
+      <w:pPr>
+        <w:pStyle w:val="PargrafodaLista"/>
+        <w:numPr>
+          <w:ilvl w:val="0"/>
+          <w:numId w:val="2"/>
+        </w:numPr>
+        <w:rPr>
+          <w:rFonts w:eastAsia="Times New Roman" w:cs="Arial"/>
+          <w:szCs w:val="28"/>
+          <w:lang w:eastAsia="pt-BR"/>
+        </w:rPr>
+      </w:pPr>
+      <w:r>
+        <w:rPr>
+          <w:rFonts w:eastAsia="Times New Roman" w:cs="Arial"/>
+          <w:szCs w:val="28"/>
+          <w:lang w:eastAsia="pt-BR"/>
+        </w:rPr>
+        <w:t xml:space="preserve">Engenharia de Software: </w:t>
+      </w:r>
+      <w:r>
+        <w:rPr>
+          <w:rFonts w:eastAsia="Times New Roman" w:cs="Arial"/>
+          <w:szCs w:val="28"/>
+          <w:lang w:eastAsia="pt-BR"/>
+        </w:rPr>
+        <w:t>60</w:t>
+      </w:r>
+      <w:r>
+        <w:rPr>
+          <w:rFonts w:eastAsia="Times New Roman" w:cs="Arial"/>
+          <w:szCs w:val="28"/>
+          <w:lang w:eastAsia="pt-BR"/>
+        </w:rPr>
+        <w:t>%.</w:t>
+      </w:r>
+    </w:p>
+    <w:p>
+      <w:pPr>
+        <w:pStyle w:val="PargrafodaLista"/>
+        <w:numPr>
+          <w:ilvl w:val="0"/>
+          <w:numId w:val="2"/>
+        </w:numPr>
+        <w:rPr>
+          <w:rFonts w:eastAsia="Times New Roman" w:cs="Arial"/>
+          <w:szCs w:val="28"/>
+          <w:lang w:eastAsia="pt-BR"/>
+        </w:rPr>
+      </w:pPr>
+      <w:proofErr w:type="spellStart"/>
+      <w:r>
+        <w:rPr>
+          <w:rFonts w:eastAsia="Times New Roman" w:cs="Arial"/>
+          <w:szCs w:val="28"/>
+          <w:lang w:eastAsia="pt-BR"/>
+        </w:rPr>
+        <w:t>BackEnd</w:t>
+      </w:r>
+      <w:proofErr w:type="spellEnd"/>
+      <w:r>
+        <w:rPr>
+          <w:rFonts w:eastAsia="Times New Roman" w:cs="Arial"/>
+          <w:szCs w:val="28"/>
+          <w:lang w:eastAsia="pt-BR"/>
+        </w:rPr>
+        <w:t>: 10%.</w:t>
+      </w:r>
+    </w:p>
+    <w:p>
+      <w:pPr>
+        <w:pStyle w:val="PargrafodaLista"/>
+        <w:numPr>
+          <w:ilvl w:val="0"/>
+          <w:numId w:val="2"/>
+        </w:numPr>
+        <w:rPr>
+          <w:rFonts w:eastAsia="Times New Roman" w:cs="Arial"/>
+          <w:szCs w:val="28"/>
+          <w:lang w:eastAsia="pt-BR"/>
+        </w:rPr>
+      </w:pPr>
+      <w:proofErr w:type="spellStart"/>
+      <w:r>
+        <w:rPr>
+          <w:rFonts w:eastAsia="Times New Roman" w:cs="Arial"/>
+          <w:szCs w:val="28"/>
+          <w:lang w:eastAsia="pt-BR"/>
+        </w:rPr>
+        <w:t>FrontEnd</w:t>
+      </w:r>
+      <w:proofErr w:type="spellEnd"/>
+      <w:r>
+        <w:rPr>
+          <w:rFonts w:eastAsia="Times New Roman" w:cs="Arial"/>
+          <w:szCs w:val="28"/>
+          <w:lang w:eastAsia="pt-BR"/>
+        </w:rPr>
+        <w:t xml:space="preserve">: </w:t>
+      </w:r>
+      <w:r>
+        <w:rPr>
+          <w:rFonts w:eastAsia="Times New Roman" w:cs="Arial"/>
+          <w:szCs w:val="28"/>
+          <w:lang w:eastAsia="pt-BR"/>
+        </w:rPr>
+        <w:t>95</w:t>
+      </w:r>
+      <w:r>
+        <w:rPr>
+          <w:rFonts w:eastAsia="Times New Roman" w:cs="Arial"/>
+          <w:szCs w:val="28"/>
+          <w:lang w:eastAsia="pt-BR"/>
+        </w:rPr>
+        <w:t>%.</w:t>
+      </w:r>
+    </w:p>
+    <w:p>
+      <w:pPr>
+        <w:pStyle w:val="PargrafodaLista"/>
+        <w:numPr>
+          <w:ilvl w:val="0"/>
+          <w:numId w:val="2"/>
+        </w:numPr>
+        <w:rPr>
+          <w:rFonts w:eastAsia="Times New Roman" w:cs="Arial"/>
+          <w:szCs w:val="28"/>
+          <w:lang w:eastAsia="pt-BR"/>
+        </w:rPr>
+      </w:pPr>
+      <w:r>
+        <w:rPr>
+          <w:rFonts w:eastAsia="Times New Roman" w:cs="Arial"/>
+          <w:szCs w:val="28"/>
+          <w:lang w:eastAsia="pt-BR"/>
+        </w:rPr>
+        <w:t xml:space="preserve">IA: </w:t>
+      </w:r>
+      <w:r>
+        <w:rPr>
+          <w:rFonts w:eastAsia="Times New Roman" w:cs="Arial"/>
+          <w:szCs w:val="28"/>
+          <w:lang w:eastAsia="pt-BR"/>
+        </w:rPr>
+        <w:t>5</w:t>
+      </w:r>
+      <w:r>
+        <w:rPr>
+          <w:rFonts w:eastAsia="Times New Roman" w:cs="Arial"/>
+          <w:szCs w:val="28"/>
+          <w:lang w:eastAsia="pt-BR"/>
+        </w:rPr>
+        <w:t>%.</w:t>
+      </w:r>
+    </w:p>
+    <w:p>
+      <w:pPr>
+        <w:pStyle w:val="PargrafodaLista"/>
+        <w:numPr>
+          <w:ilvl w:val="0"/>
+          <w:numId w:val="2"/>
+        </w:numPr>
+        <w:rPr>
+          <w:rFonts w:eastAsia="Times New Roman" w:cs="Arial"/>
+          <w:szCs w:val="28"/>
+          <w:lang w:eastAsia="pt-BR"/>
+        </w:rPr>
+      </w:pPr>
+      <w:r>
+        <w:rPr>
+          <w:rFonts w:eastAsia="Times New Roman" w:cs="Arial"/>
+          <w:szCs w:val="28"/>
+          <w:lang w:eastAsia="pt-BR"/>
+        </w:rPr>
+        <w:t xml:space="preserve">Artigo: </w:t>
+      </w:r>
+      <w:r>
+        <w:rPr>
+          <w:rFonts w:eastAsia="Times New Roman" w:cs="Arial"/>
+          <w:szCs w:val="28"/>
+          <w:lang w:eastAsia="pt-BR"/>
+        </w:rPr>
+        <w:t>10</w:t>
+      </w:r>
+      <w:r>
+        <w:rPr>
+          <w:rFonts w:eastAsia="Times New Roman" w:cs="Arial"/>
+          <w:szCs w:val="28"/>
+          <w:lang w:eastAsia="pt-BR"/>
+        </w:rPr>
+        <w:t>0%.</w:t>
+      </w:r>
+      <w:bookmarkStart w:id="0" w:name="_GoBack"/>
+      <w:bookmarkEnd w:id="0"/>
+    </w:p>
+    <w:p>
+      <w:pPr>
+        <w:pStyle w:val="PargrafodaLista"/>
+        <w:numPr>
+          <w:ilvl w:val="0"/>
+          <w:numId w:val="2"/>
+        </w:numPr>
+        <w:rPr>
+          <w:rFonts w:eastAsia="Times New Roman" w:cs="Arial"/>
+          <w:szCs w:val="28"/>
+          <w:lang w:eastAsia="pt-BR"/>
+        </w:rPr>
+      </w:pPr>
+      <w:r>
+        <w:rPr>
+          <w:rFonts w:eastAsia="Times New Roman" w:cs="Arial"/>
+          <w:szCs w:val="28"/>
+          <w:lang w:eastAsia="pt-BR"/>
+        </w:rPr>
+        <w:t xml:space="preserve">Teste automatizado: </w:t>
+      </w:r>
+      <w:r>
+        <w:rPr>
+          <w:rFonts w:eastAsia="Times New Roman" w:cs="Arial"/>
+          <w:szCs w:val="28"/>
+          <w:lang w:eastAsia="pt-BR"/>
+        </w:rPr>
+        <w:t>25</w:t>
+      </w:r>
+      <w:r>
+        <w:rPr>
+          <w:rFonts w:eastAsia="Times New Roman" w:cs="Arial"/>
+          <w:szCs w:val="28"/>
+          <w:lang w:eastAsia="pt-BR"/>
+        </w:rPr>
+        <w:t>%.</w:t>
+      </w:r>
+    </w:p>
+    <w:p>
+      <w:pPr>
+        <w:ind w:left="360" w:firstLine="0"/>
+        <w:rPr>
+          <w:rFonts w:eastAsia="Times New Roman" w:cs="Arial"/>
+          <w:szCs w:val="28"/>
+          <w:lang w:eastAsia="pt-BR"/>
+        </w:rPr>
+      </w:pPr>
     </w:p>
     <w:p>
       <w:pPr>
@@ -2572,6 +2950,119 @@
     </w:lvl>
   </w:abstractNum>
   <w:abstractNum w:abstractNumId="6" w15:restartNumberingAfterBreak="0">
+    <w:nsid w:val="4FC15724"/>
+    <w:multiLevelType w:val="hybridMultilevel"/>
+    <w:tmpl w:val="6A4698DA"/>
+    <w:lvl w:ilvl="0" w:tplc="04160001">
+      <w:start w:val="1"/>
+      <w:numFmt w:val="bullet"/>
+      <w:lvlText w:val=""/>
+      <w:lvlJc w:val="left"/>
+      <w:pPr>
+        <w:ind w:left="1429" w:hanging="360"/>
+      </w:pPr>
+      <w:rPr>
+        <w:rFonts w:ascii="Symbol" w:hAnsi="Symbol" w:hint="default"/>
+      </w:rPr>
+    </w:lvl>
+    <w:lvl w:ilvl="1" w:tplc="04160003">
+      <w:start w:val="1"/>
+      <w:numFmt w:val="bullet"/>
+      <w:lvlText w:val="o"/>
+      <w:lvlJc w:val="left"/>
+      <w:pPr>
+        <w:ind w:left="2149" w:hanging="360"/>
+      </w:pPr>
+      <w:rPr>
+        <w:rFonts w:ascii="Courier New" w:hAnsi="Courier New" w:cs="Courier New" w:hint="default"/>
+      </w:rPr>
+    </w:lvl>
+    <w:lvl w:ilvl="2" w:tplc="04160005" w:tentative="1">
+      <w:start w:val="1"/>
+      <w:numFmt w:val="bullet"/>
+      <w:lvlText w:val=""/>
+      <w:lvlJc w:val="left"/>
+      <w:pPr>
+        <w:ind w:left="2869" w:hanging="360"/>
+      </w:pPr>
+      <w:rPr>
+        <w:rFonts w:ascii="Wingdings" w:hAnsi="Wingdings" w:hint="default"/>
+      </w:rPr>
+    </w:lvl>
+    <w:lvl w:ilvl="3" w:tplc="04160001" w:tentative="1">
+      <w:start w:val="1"/>
+      <w:numFmt w:val="bullet"/>
+      <w:lvlText w:val=""/>
+      <w:lvlJc w:val="left"/>
+      <w:pPr>
+        <w:ind w:left="3589" w:hanging="360"/>
+      </w:pPr>
+      <w:rPr>
+        <w:rFonts w:ascii="Symbol" w:hAnsi="Symbol" w:hint="default"/>
+      </w:rPr>
+    </w:lvl>
+    <w:lvl w:ilvl="4" w:tplc="04160003" w:tentative="1">
+      <w:start w:val="1"/>
+      <w:numFmt w:val="bullet"/>
+      <w:lvlText w:val="o"/>
+      <w:lvlJc w:val="left"/>
+      <w:pPr>
+        <w:ind w:left="4309" w:hanging="360"/>
+      </w:pPr>
+      <w:rPr>
+        <w:rFonts w:ascii="Courier New" w:hAnsi="Courier New" w:cs="Courier New" w:hint="default"/>
+      </w:rPr>
+    </w:lvl>
+    <w:lvl w:ilvl="5" w:tplc="04160005" w:tentative="1">
+      <w:start w:val="1"/>
+      <w:numFmt w:val="bullet"/>
+      <w:lvlText w:val=""/>
+      <w:lvlJc w:val="left"/>
+      <w:pPr>
+        <w:ind w:left="5029" w:hanging="360"/>
+      </w:pPr>
+      <w:rPr>
+        <w:rFonts w:ascii="Wingdings" w:hAnsi="Wingdings" w:hint="default"/>
+      </w:rPr>
+    </w:lvl>
+    <w:lvl w:ilvl="6" w:tplc="04160001" w:tentative="1">
+      <w:start w:val="1"/>
+      <w:numFmt w:val="bullet"/>
+      <w:lvlText w:val=""/>
+      <w:lvlJc w:val="left"/>
+      <w:pPr>
+        <w:ind w:left="5749" w:hanging="360"/>
+      </w:pPr>
+      <w:rPr>
+        <w:rFonts w:ascii="Symbol" w:hAnsi="Symbol" w:hint="default"/>
+      </w:rPr>
+    </w:lvl>
+    <w:lvl w:ilvl="7" w:tplc="04160003" w:tentative="1">
+      <w:start w:val="1"/>
+      <w:numFmt w:val="bullet"/>
+      <w:lvlText w:val="o"/>
+      <w:lvlJc w:val="left"/>
+      <w:pPr>
+        <w:ind w:left="6469" w:hanging="360"/>
+      </w:pPr>
+      <w:rPr>
+        <w:rFonts w:ascii="Courier New" w:hAnsi="Courier New" w:cs="Courier New" w:hint="default"/>
+      </w:rPr>
+    </w:lvl>
+    <w:lvl w:ilvl="8" w:tplc="04160005" w:tentative="1">
+      <w:start w:val="1"/>
+      <w:numFmt w:val="bullet"/>
+      <w:lvlText w:val=""/>
+      <w:lvlJc w:val="left"/>
+      <w:pPr>
+        <w:ind w:left="7189" w:hanging="360"/>
+      </w:pPr>
+      <w:rPr>
+        <w:rFonts w:ascii="Wingdings" w:hAnsi="Wingdings" w:hint="default"/>
+      </w:rPr>
+    </w:lvl>
+  </w:abstractNum>
+  <w:abstractNum w:abstractNumId="7" w15:restartNumberingAfterBreak="0">
     <w:nsid w:val="5F185C56"/>
     <w:multiLevelType w:val="hybridMultilevel"/>
     <w:tmpl w:val="5868F3DC"/>
@@ -2684,7 +3175,7 @@
       </w:rPr>
     </w:lvl>
   </w:abstractNum>
-  <w:abstractNum w:abstractNumId="7" w15:restartNumberingAfterBreak="0">
+  <w:abstractNum w:abstractNumId="8" w15:restartNumberingAfterBreak="0">
     <w:nsid w:val="64BD6C4F"/>
     <w:multiLevelType w:val="hybridMultilevel"/>
     <w:tmpl w:val="6772DC08"/>
@@ -2801,7 +3292,7 @@
     <w:abstractNumId w:val="0"/>
   </w:num>
   <w:num w:numId="2">
-    <w:abstractNumId w:val="6"/>
+    <w:abstractNumId w:val="7"/>
   </w:num>
   <w:num w:numId="3">
     <w:abstractNumId w:val="3"/>
@@ -2816,10 +3307,13 @@
     <w:abstractNumId w:val="1"/>
   </w:num>
   <w:num w:numId="7">
-    <w:abstractNumId w:val="7"/>
+    <w:abstractNumId w:val="8"/>
   </w:num>
   <w:num w:numId="8">
     <w:abstractNumId w:val="5"/>
+  </w:num>
+  <w:num w:numId="9">
+    <w:abstractNumId w:val="6"/>
   </w:num>
 </w:numbering>
 </file>

</xml_diff>